<commit_message>
Ajout du get by id et de la possibilités de rajouter des données dans le data.js
</commit_message>
<xml_diff>
--- a/NodeJS/Comment créer une app.docx
+++ b/NodeJS/Comment créer une app.docx
@@ -3426,6 +3426,4323 @@
         <w:t>Data = ce qu’on souhaite récupérer</w:t>
       </w:r>
     </w:p>
+    <w:p/>
+    <w:p/>
+    <w:p/>
+    <w:p/>
+    <w:p>
+      <w:pPr>
+        <w:jc w:val="center"/>
+      </w:pPr>
+      <w:r>
+        <w:lastRenderedPageBreak/>
+        <w:t>RECUPERER DONNEES PAR ID</w:t>
+      </w:r>
+    </w:p>
+    <w:p>
+      <w:pPr>
+        <w:jc w:val="center"/>
+      </w:pPr>
+    </w:p>
+    <w:p>
+      <w:r>
+        <w:t xml:space="preserve">On créer une nouvelle route avec le verbe </w:t>
+      </w:r>
+      <w:proofErr w:type="spellStart"/>
+      <w:r>
+        <w:t>Rest</w:t>
+      </w:r>
+      <w:proofErr w:type="spellEnd"/>
+      <w:r>
+        <w:t xml:space="preserve"> « GET » en ajoutant / :id</w:t>
+      </w:r>
+    </w:p>
+    <w:p/>
+    <w:p>
+      <w:pPr>
+        <w:shd w:val="clear" w:color="auto" w:fill="272822"/>
+        <w:spacing w:after="0" w:line="285" w:lineRule="atLeast"/>
+        <w:rPr>
+          <w:rFonts w:ascii="Consolas" w:eastAsia="Times New Roman" w:hAnsi="Consolas" w:cs="Times New Roman"/>
+          <w:color w:val="F8F8F2"/>
+          <w:sz w:val="21"/>
+          <w:szCs w:val="21"/>
+          <w:lang w:eastAsia="fr-FR"/>
+        </w:rPr>
+      </w:pPr>
+      <w:r>
+        <w:rPr>
+          <w:rFonts w:ascii="Consolas" w:eastAsia="Times New Roman" w:hAnsi="Consolas" w:cs="Times New Roman"/>
+          <w:color w:val="88846F"/>
+          <w:sz w:val="21"/>
+          <w:szCs w:val="21"/>
+          <w:lang w:eastAsia="fr-FR"/>
+        </w:rPr>
+        <w:t xml:space="preserve">// C'est une route qui me permet de </w:t>
+      </w:r>
+      <w:r>
+        <w:rPr>
+          <w:rFonts w:ascii="Consolas" w:eastAsia="Times New Roman" w:hAnsi="Consolas" w:cs="Times New Roman"/>
+          <w:color w:val="88846F"/>
+          <w:sz w:val="21"/>
+          <w:szCs w:val="21"/>
+          <w:lang w:eastAsia="fr-FR"/>
+        </w:rPr>
+        <w:t>récupérer</w:t>
+      </w:r>
+      <w:r>
+        <w:rPr>
+          <w:rFonts w:ascii="Consolas" w:eastAsia="Times New Roman" w:hAnsi="Consolas" w:cs="Times New Roman"/>
+          <w:color w:val="88846F"/>
+          <w:sz w:val="21"/>
+          <w:szCs w:val="21"/>
+          <w:lang w:eastAsia="fr-FR"/>
+        </w:rPr>
+        <w:t xml:space="preserve"> une data par son id</w:t>
+      </w:r>
+    </w:p>
+    <w:p>
+      <w:pPr>
+        <w:shd w:val="clear" w:color="auto" w:fill="272822"/>
+        <w:spacing w:after="0" w:line="285" w:lineRule="atLeast"/>
+        <w:rPr>
+          <w:rFonts w:ascii="Consolas" w:eastAsia="Times New Roman" w:hAnsi="Consolas" w:cs="Times New Roman"/>
+          <w:color w:val="F8F8F2"/>
+          <w:sz w:val="21"/>
+          <w:szCs w:val="21"/>
+          <w:lang w:eastAsia="fr-FR"/>
+        </w:rPr>
+      </w:pPr>
+      <w:r>
+        <w:rPr>
+          <w:rFonts w:ascii="Consolas" w:eastAsia="Times New Roman" w:hAnsi="Consolas" w:cs="Times New Roman"/>
+          <w:color w:val="88846F"/>
+          <w:sz w:val="21"/>
+          <w:szCs w:val="21"/>
+          <w:lang w:eastAsia="fr-FR"/>
+        </w:rPr>
+        <w:t>// GET "/data/:id"</w:t>
+      </w:r>
+    </w:p>
+    <w:p>
+      <w:pPr>
+        <w:shd w:val="clear" w:color="auto" w:fill="272822"/>
+        <w:spacing w:after="0" w:line="285" w:lineRule="atLeast"/>
+        <w:rPr>
+          <w:rFonts w:ascii="Consolas" w:eastAsia="Times New Roman" w:hAnsi="Consolas" w:cs="Times New Roman"/>
+          <w:color w:val="F8F8F2"/>
+          <w:sz w:val="21"/>
+          <w:szCs w:val="21"/>
+          <w:lang w:eastAsia="fr-FR"/>
+        </w:rPr>
+      </w:pPr>
+      <w:r>
+        <w:rPr>
+          <w:rFonts w:ascii="Consolas" w:eastAsia="Times New Roman" w:hAnsi="Consolas" w:cs="Times New Roman"/>
+          <w:color w:val="88846F"/>
+          <w:sz w:val="21"/>
+          <w:szCs w:val="21"/>
+          <w:lang w:eastAsia="fr-FR"/>
+        </w:rPr>
+        <w:t>// Ex : http://localhost:3000/data/:id</w:t>
+      </w:r>
+    </w:p>
+    <w:p>
+      <w:pPr>
+        <w:shd w:val="clear" w:color="auto" w:fill="272822"/>
+        <w:spacing w:after="0" w:line="285" w:lineRule="atLeast"/>
+        <w:rPr>
+          <w:rFonts w:ascii="Consolas" w:eastAsia="Times New Roman" w:hAnsi="Consolas" w:cs="Times New Roman"/>
+          <w:color w:val="F8F8F2"/>
+          <w:sz w:val="21"/>
+          <w:szCs w:val="21"/>
+          <w:lang w:eastAsia="fr-FR"/>
+        </w:rPr>
+      </w:pPr>
+      <w:proofErr w:type="spellStart"/>
+      <w:r>
+        <w:rPr>
+          <w:rFonts w:ascii="Consolas" w:eastAsia="Times New Roman" w:hAnsi="Consolas" w:cs="Times New Roman"/>
+          <w:color w:val="F8F8F2"/>
+          <w:sz w:val="21"/>
+          <w:szCs w:val="21"/>
+          <w:lang w:eastAsia="fr-FR"/>
+        </w:rPr>
+        <w:t>app.</w:t>
+      </w:r>
+      <w:r>
+        <w:rPr>
+          <w:rFonts w:ascii="Consolas" w:eastAsia="Times New Roman" w:hAnsi="Consolas" w:cs="Times New Roman"/>
+          <w:color w:val="A6E22E"/>
+          <w:sz w:val="21"/>
+          <w:szCs w:val="21"/>
+          <w:lang w:eastAsia="fr-FR"/>
+        </w:rPr>
+        <w:t>get</w:t>
+      </w:r>
+      <w:proofErr w:type="spellEnd"/>
+      <w:r>
+        <w:rPr>
+          <w:rFonts w:ascii="Consolas" w:eastAsia="Times New Roman" w:hAnsi="Consolas" w:cs="Times New Roman"/>
+          <w:color w:val="F8F8F2"/>
+          <w:sz w:val="21"/>
+          <w:szCs w:val="21"/>
+          <w:lang w:eastAsia="fr-FR"/>
+        </w:rPr>
+        <w:t>(</w:t>
+      </w:r>
+      <w:r>
+        <w:rPr>
+          <w:rFonts w:ascii="Consolas" w:eastAsia="Times New Roman" w:hAnsi="Consolas" w:cs="Times New Roman"/>
+          <w:color w:val="E6DB74"/>
+          <w:sz w:val="21"/>
+          <w:szCs w:val="21"/>
+          <w:lang w:eastAsia="fr-FR"/>
+        </w:rPr>
+        <w:t>'/data/:id'</w:t>
+      </w:r>
+      <w:r>
+        <w:rPr>
+          <w:rFonts w:ascii="Consolas" w:eastAsia="Times New Roman" w:hAnsi="Consolas" w:cs="Times New Roman"/>
+          <w:color w:val="F8F8F2"/>
+          <w:sz w:val="21"/>
+          <w:szCs w:val="21"/>
+          <w:lang w:eastAsia="fr-FR"/>
+        </w:rPr>
+        <w:t>, (</w:t>
+      </w:r>
+      <w:proofErr w:type="spellStart"/>
+      <w:r>
+        <w:rPr>
+          <w:rFonts w:ascii="Consolas" w:eastAsia="Times New Roman" w:hAnsi="Consolas" w:cs="Times New Roman"/>
+          <w:i/>
+          <w:iCs/>
+          <w:color w:val="FD971F"/>
+          <w:sz w:val="21"/>
+          <w:szCs w:val="21"/>
+          <w:lang w:eastAsia="fr-FR"/>
+        </w:rPr>
+        <w:t>request</w:t>
+      </w:r>
+      <w:proofErr w:type="spellEnd"/>
+      <w:r>
+        <w:rPr>
+          <w:rFonts w:ascii="Consolas" w:eastAsia="Times New Roman" w:hAnsi="Consolas" w:cs="Times New Roman"/>
+          <w:color w:val="F8F8F2"/>
+          <w:sz w:val="21"/>
+          <w:szCs w:val="21"/>
+          <w:lang w:eastAsia="fr-FR"/>
+        </w:rPr>
+        <w:t xml:space="preserve">, </w:t>
+      </w:r>
+      <w:proofErr w:type="spellStart"/>
+      <w:r>
+        <w:rPr>
+          <w:rFonts w:ascii="Consolas" w:eastAsia="Times New Roman" w:hAnsi="Consolas" w:cs="Times New Roman"/>
+          <w:i/>
+          <w:iCs/>
+          <w:color w:val="FD971F"/>
+          <w:sz w:val="21"/>
+          <w:szCs w:val="21"/>
+          <w:lang w:eastAsia="fr-FR"/>
+        </w:rPr>
+        <w:t>response</w:t>
+      </w:r>
+      <w:proofErr w:type="spellEnd"/>
+      <w:r>
+        <w:rPr>
+          <w:rFonts w:ascii="Consolas" w:eastAsia="Times New Roman" w:hAnsi="Consolas" w:cs="Times New Roman"/>
+          <w:color w:val="F8F8F2"/>
+          <w:sz w:val="21"/>
+          <w:szCs w:val="21"/>
+          <w:lang w:eastAsia="fr-FR"/>
+        </w:rPr>
+        <w:t xml:space="preserve">) </w:t>
+      </w:r>
+      <w:r>
+        <w:rPr>
+          <w:rFonts w:ascii="Consolas" w:eastAsia="Times New Roman" w:hAnsi="Consolas" w:cs="Times New Roman"/>
+          <w:i/>
+          <w:iCs/>
+          <w:color w:val="66D9EF"/>
+          <w:sz w:val="21"/>
+          <w:szCs w:val="21"/>
+          <w:lang w:eastAsia="fr-FR"/>
+        </w:rPr>
+        <w:t>=&gt;</w:t>
+      </w:r>
+      <w:r>
+        <w:rPr>
+          <w:rFonts w:ascii="Consolas" w:eastAsia="Times New Roman" w:hAnsi="Consolas" w:cs="Times New Roman"/>
+          <w:color w:val="F8F8F2"/>
+          <w:sz w:val="21"/>
+          <w:szCs w:val="21"/>
+          <w:lang w:eastAsia="fr-FR"/>
+        </w:rPr>
+        <w:t>{</w:t>
+      </w:r>
+    </w:p>
+    <w:p>
+      <w:pPr>
+        <w:shd w:val="clear" w:color="auto" w:fill="272822"/>
+        <w:spacing w:after="0" w:line="285" w:lineRule="atLeast"/>
+        <w:rPr>
+          <w:rFonts w:ascii="Consolas" w:eastAsia="Times New Roman" w:hAnsi="Consolas" w:cs="Times New Roman"/>
+          <w:color w:val="F8F8F2"/>
+          <w:sz w:val="21"/>
+          <w:szCs w:val="21"/>
+          <w:lang w:eastAsia="fr-FR"/>
+        </w:rPr>
+      </w:pPr>
+      <w:r>
+        <w:rPr>
+          <w:rFonts w:ascii="Consolas" w:eastAsia="Times New Roman" w:hAnsi="Consolas" w:cs="Times New Roman"/>
+          <w:color w:val="F8F8F2"/>
+          <w:sz w:val="21"/>
+          <w:szCs w:val="21"/>
+          <w:lang w:eastAsia="fr-FR"/>
+        </w:rPr>
+        <w:t xml:space="preserve">    </w:t>
+      </w:r>
+      <w:r>
+        <w:rPr>
+          <w:rFonts w:ascii="Consolas" w:eastAsia="Times New Roman" w:hAnsi="Consolas" w:cs="Times New Roman"/>
+          <w:color w:val="88846F"/>
+          <w:sz w:val="21"/>
+          <w:szCs w:val="21"/>
+          <w:lang w:eastAsia="fr-FR"/>
+        </w:rPr>
+        <w:t xml:space="preserve">// Je vais utiliser la méthode </w:t>
+      </w:r>
+      <w:proofErr w:type="spellStart"/>
+      <w:r>
+        <w:rPr>
+          <w:rFonts w:ascii="Consolas" w:eastAsia="Times New Roman" w:hAnsi="Consolas" w:cs="Times New Roman"/>
+          <w:color w:val="88846F"/>
+          <w:sz w:val="21"/>
+          <w:szCs w:val="21"/>
+          <w:lang w:eastAsia="fr-FR"/>
+        </w:rPr>
+        <w:t>readFile</w:t>
+      </w:r>
+      <w:proofErr w:type="spellEnd"/>
+      <w:r>
+        <w:rPr>
+          <w:rFonts w:ascii="Consolas" w:eastAsia="Times New Roman" w:hAnsi="Consolas" w:cs="Times New Roman"/>
+          <w:color w:val="88846F"/>
+          <w:sz w:val="21"/>
+          <w:szCs w:val="21"/>
+          <w:lang w:eastAsia="fr-FR"/>
+        </w:rPr>
+        <w:t xml:space="preserve"> du module </w:t>
+      </w:r>
+      <w:proofErr w:type="spellStart"/>
+      <w:r>
+        <w:rPr>
+          <w:rFonts w:ascii="Consolas" w:eastAsia="Times New Roman" w:hAnsi="Consolas" w:cs="Times New Roman"/>
+          <w:color w:val="88846F"/>
+          <w:sz w:val="21"/>
+          <w:szCs w:val="21"/>
+          <w:lang w:eastAsia="fr-FR"/>
+        </w:rPr>
+        <w:t>fs</w:t>
+      </w:r>
+      <w:proofErr w:type="spellEnd"/>
+      <w:r>
+        <w:rPr>
+          <w:rFonts w:ascii="Consolas" w:eastAsia="Times New Roman" w:hAnsi="Consolas" w:cs="Times New Roman"/>
+          <w:color w:val="88846F"/>
+          <w:sz w:val="21"/>
+          <w:szCs w:val="21"/>
+          <w:lang w:eastAsia="fr-FR"/>
+        </w:rPr>
+        <w:t xml:space="preserve"> pour pouvoir </w:t>
+      </w:r>
+      <w:proofErr w:type="spellStart"/>
+      <w:r>
+        <w:rPr>
+          <w:rFonts w:ascii="Consolas" w:eastAsia="Times New Roman" w:hAnsi="Consolas" w:cs="Times New Roman"/>
+          <w:color w:val="88846F"/>
+          <w:sz w:val="21"/>
+          <w:szCs w:val="21"/>
+          <w:lang w:eastAsia="fr-FR"/>
+        </w:rPr>
+        <w:t>récuperer</w:t>
+      </w:r>
+      <w:proofErr w:type="spellEnd"/>
+      <w:r>
+        <w:rPr>
+          <w:rFonts w:ascii="Consolas" w:eastAsia="Times New Roman" w:hAnsi="Consolas" w:cs="Times New Roman"/>
+          <w:color w:val="88846F"/>
+          <w:sz w:val="21"/>
+          <w:szCs w:val="21"/>
+          <w:lang w:eastAsia="fr-FR"/>
+        </w:rPr>
+        <w:t xml:space="preserve"> la totalité du fichier</w:t>
+      </w:r>
+    </w:p>
+    <w:p>
+      <w:pPr>
+        <w:shd w:val="clear" w:color="auto" w:fill="272822"/>
+        <w:spacing w:after="0" w:line="285" w:lineRule="atLeast"/>
+        <w:rPr>
+          <w:rFonts w:ascii="Consolas" w:eastAsia="Times New Roman" w:hAnsi="Consolas" w:cs="Times New Roman"/>
+          <w:color w:val="F8F8F2"/>
+          <w:sz w:val="21"/>
+          <w:szCs w:val="21"/>
+          <w:lang w:eastAsia="fr-FR"/>
+        </w:rPr>
+      </w:pPr>
+      <w:proofErr w:type="spellStart"/>
+      <w:r>
+        <w:rPr>
+          <w:rFonts w:ascii="Consolas" w:eastAsia="Times New Roman" w:hAnsi="Consolas" w:cs="Times New Roman"/>
+          <w:color w:val="A6E22E"/>
+          <w:sz w:val="21"/>
+          <w:szCs w:val="21"/>
+          <w:u w:val="single"/>
+          <w:lang w:eastAsia="fr-FR"/>
+        </w:rPr>
+        <w:t>fs</w:t>
+      </w:r>
+      <w:r>
+        <w:rPr>
+          <w:rFonts w:ascii="Consolas" w:eastAsia="Times New Roman" w:hAnsi="Consolas" w:cs="Times New Roman"/>
+          <w:color w:val="F8F8F2"/>
+          <w:sz w:val="21"/>
+          <w:szCs w:val="21"/>
+          <w:lang w:eastAsia="fr-FR"/>
+        </w:rPr>
+        <w:t>.</w:t>
+      </w:r>
+      <w:r>
+        <w:rPr>
+          <w:rFonts w:ascii="Consolas" w:eastAsia="Times New Roman" w:hAnsi="Consolas" w:cs="Times New Roman"/>
+          <w:color w:val="A6E22E"/>
+          <w:sz w:val="21"/>
+          <w:szCs w:val="21"/>
+          <w:lang w:eastAsia="fr-FR"/>
+        </w:rPr>
+        <w:t>readFile</w:t>
+      </w:r>
+      <w:proofErr w:type="spellEnd"/>
+      <w:r>
+        <w:rPr>
+          <w:rFonts w:ascii="Consolas" w:eastAsia="Times New Roman" w:hAnsi="Consolas" w:cs="Times New Roman"/>
+          <w:color w:val="F8F8F2"/>
+          <w:sz w:val="21"/>
+          <w:szCs w:val="21"/>
+          <w:lang w:eastAsia="fr-FR"/>
+        </w:rPr>
+        <w:t>(</w:t>
+      </w:r>
+      <w:r>
+        <w:rPr>
+          <w:rFonts w:ascii="Consolas" w:eastAsia="Times New Roman" w:hAnsi="Consolas" w:cs="Times New Roman"/>
+          <w:color w:val="E6DB74"/>
+          <w:sz w:val="21"/>
+          <w:szCs w:val="21"/>
+          <w:lang w:eastAsia="fr-FR"/>
+        </w:rPr>
+        <w:t>"</w:t>
+      </w:r>
+      <w:proofErr w:type="spellStart"/>
+      <w:r>
+        <w:rPr>
+          <w:rFonts w:ascii="Consolas" w:eastAsia="Times New Roman" w:hAnsi="Consolas" w:cs="Times New Roman"/>
+          <w:color w:val="E6DB74"/>
+          <w:sz w:val="21"/>
+          <w:szCs w:val="21"/>
+          <w:lang w:eastAsia="fr-FR"/>
+        </w:rPr>
+        <w:t>data.json</w:t>
+      </w:r>
+      <w:proofErr w:type="spellEnd"/>
+      <w:r>
+        <w:rPr>
+          <w:rFonts w:ascii="Consolas" w:eastAsia="Times New Roman" w:hAnsi="Consolas" w:cs="Times New Roman"/>
+          <w:color w:val="E6DB74"/>
+          <w:sz w:val="21"/>
+          <w:szCs w:val="21"/>
+          <w:lang w:eastAsia="fr-FR"/>
+        </w:rPr>
+        <w:t>"</w:t>
+      </w:r>
+      <w:r>
+        <w:rPr>
+          <w:rFonts w:ascii="Consolas" w:eastAsia="Times New Roman" w:hAnsi="Consolas" w:cs="Times New Roman"/>
+          <w:color w:val="F8F8F2"/>
+          <w:sz w:val="21"/>
+          <w:szCs w:val="21"/>
+          <w:lang w:eastAsia="fr-FR"/>
+        </w:rPr>
+        <w:t>, (</w:t>
+      </w:r>
+      <w:proofErr w:type="spellStart"/>
+      <w:r>
+        <w:rPr>
+          <w:rFonts w:ascii="Consolas" w:eastAsia="Times New Roman" w:hAnsi="Consolas" w:cs="Times New Roman"/>
+          <w:i/>
+          <w:iCs/>
+          <w:color w:val="FD971F"/>
+          <w:sz w:val="21"/>
+          <w:szCs w:val="21"/>
+          <w:lang w:eastAsia="fr-FR"/>
+        </w:rPr>
+        <w:t>err</w:t>
+      </w:r>
+      <w:proofErr w:type="spellEnd"/>
+      <w:r>
+        <w:rPr>
+          <w:rFonts w:ascii="Consolas" w:eastAsia="Times New Roman" w:hAnsi="Consolas" w:cs="Times New Roman"/>
+          <w:color w:val="F8F8F2"/>
+          <w:sz w:val="21"/>
+          <w:szCs w:val="21"/>
+          <w:lang w:eastAsia="fr-FR"/>
+        </w:rPr>
+        <w:t xml:space="preserve">, </w:t>
+      </w:r>
+      <w:r>
+        <w:rPr>
+          <w:rFonts w:ascii="Consolas" w:eastAsia="Times New Roman" w:hAnsi="Consolas" w:cs="Times New Roman"/>
+          <w:i/>
+          <w:iCs/>
+          <w:color w:val="FD971F"/>
+          <w:sz w:val="21"/>
+          <w:szCs w:val="21"/>
+          <w:lang w:eastAsia="fr-FR"/>
+        </w:rPr>
+        <w:t>data</w:t>
+      </w:r>
+      <w:r>
+        <w:rPr>
+          <w:rFonts w:ascii="Consolas" w:eastAsia="Times New Roman" w:hAnsi="Consolas" w:cs="Times New Roman"/>
+          <w:color w:val="F8F8F2"/>
+          <w:sz w:val="21"/>
+          <w:szCs w:val="21"/>
+          <w:lang w:eastAsia="fr-FR"/>
+        </w:rPr>
+        <w:t xml:space="preserve">) </w:t>
+      </w:r>
+      <w:r>
+        <w:rPr>
+          <w:rFonts w:ascii="Consolas" w:eastAsia="Times New Roman" w:hAnsi="Consolas" w:cs="Times New Roman"/>
+          <w:i/>
+          <w:iCs/>
+          <w:color w:val="66D9EF"/>
+          <w:sz w:val="21"/>
+          <w:szCs w:val="21"/>
+          <w:lang w:eastAsia="fr-FR"/>
+        </w:rPr>
+        <w:t>=&gt;</w:t>
+      </w:r>
+      <w:r>
+        <w:rPr>
+          <w:rFonts w:ascii="Consolas" w:eastAsia="Times New Roman" w:hAnsi="Consolas" w:cs="Times New Roman"/>
+          <w:color w:val="F8F8F2"/>
+          <w:sz w:val="21"/>
+          <w:szCs w:val="21"/>
+          <w:lang w:eastAsia="fr-FR"/>
+        </w:rPr>
+        <w:t xml:space="preserve"> {</w:t>
+      </w:r>
+    </w:p>
+    <w:p>
+      <w:pPr>
+        <w:shd w:val="clear" w:color="auto" w:fill="272822"/>
+        <w:spacing w:after="0" w:line="285" w:lineRule="atLeast"/>
+        <w:rPr>
+          <w:rFonts w:ascii="Consolas" w:eastAsia="Times New Roman" w:hAnsi="Consolas" w:cs="Times New Roman"/>
+          <w:color w:val="F8F8F2"/>
+          <w:sz w:val="21"/>
+          <w:szCs w:val="21"/>
+          <w:lang w:eastAsia="fr-FR"/>
+        </w:rPr>
+      </w:pPr>
+      <w:r>
+        <w:rPr>
+          <w:rFonts w:ascii="Consolas" w:eastAsia="Times New Roman" w:hAnsi="Consolas" w:cs="Times New Roman"/>
+          <w:color w:val="88846F"/>
+          <w:sz w:val="21"/>
+          <w:szCs w:val="21"/>
+          <w:lang w:eastAsia="fr-FR"/>
+        </w:rPr>
+        <w:t xml:space="preserve">// Je </w:t>
+      </w:r>
+      <w:proofErr w:type="spellStart"/>
+      <w:r>
+        <w:rPr>
+          <w:rFonts w:ascii="Consolas" w:eastAsia="Times New Roman" w:hAnsi="Consolas" w:cs="Times New Roman"/>
+          <w:color w:val="88846F"/>
+          <w:sz w:val="21"/>
+          <w:szCs w:val="21"/>
+          <w:lang w:eastAsia="fr-FR"/>
+        </w:rPr>
+        <w:t>met</w:t>
+      </w:r>
+      <w:proofErr w:type="spellEnd"/>
+      <w:r>
+        <w:rPr>
+          <w:rFonts w:ascii="Consolas" w:eastAsia="Times New Roman" w:hAnsi="Consolas" w:cs="Times New Roman"/>
+          <w:color w:val="88846F"/>
+          <w:sz w:val="21"/>
+          <w:szCs w:val="21"/>
+          <w:lang w:eastAsia="fr-FR"/>
+        </w:rPr>
+        <w:t xml:space="preserve"> une condition si il y a une erreur dans le callback</w:t>
+      </w:r>
+    </w:p>
+    <w:p>
+      <w:pPr>
+        <w:shd w:val="clear" w:color="auto" w:fill="272822"/>
+        <w:spacing w:after="0" w:line="285" w:lineRule="atLeast"/>
+        <w:rPr>
+          <w:rFonts w:ascii="Consolas" w:eastAsia="Times New Roman" w:hAnsi="Consolas" w:cs="Times New Roman"/>
+          <w:color w:val="F8F8F2"/>
+          <w:sz w:val="21"/>
+          <w:szCs w:val="21"/>
+          <w:lang w:eastAsia="fr-FR"/>
+        </w:rPr>
+      </w:pPr>
+      <w:r>
+        <w:rPr>
+          <w:rFonts w:ascii="Consolas" w:eastAsia="Times New Roman" w:hAnsi="Consolas" w:cs="Times New Roman"/>
+          <w:color w:val="F92672"/>
+          <w:sz w:val="21"/>
+          <w:szCs w:val="21"/>
+          <w:lang w:eastAsia="fr-FR"/>
+        </w:rPr>
+        <w:t>if</w:t>
+      </w:r>
+      <w:r>
+        <w:rPr>
+          <w:rFonts w:ascii="Consolas" w:eastAsia="Times New Roman" w:hAnsi="Consolas" w:cs="Times New Roman"/>
+          <w:color w:val="F8F8F2"/>
+          <w:sz w:val="21"/>
+          <w:szCs w:val="21"/>
+          <w:lang w:eastAsia="fr-FR"/>
+        </w:rPr>
+        <w:t xml:space="preserve"> ( </w:t>
+      </w:r>
+      <w:proofErr w:type="spellStart"/>
+      <w:r>
+        <w:rPr>
+          <w:rFonts w:ascii="Consolas" w:eastAsia="Times New Roman" w:hAnsi="Consolas" w:cs="Times New Roman"/>
+          <w:i/>
+          <w:iCs/>
+          <w:color w:val="FD971F"/>
+          <w:sz w:val="21"/>
+          <w:szCs w:val="21"/>
+          <w:lang w:eastAsia="fr-FR"/>
+        </w:rPr>
+        <w:t>err</w:t>
+      </w:r>
+      <w:proofErr w:type="spellEnd"/>
+      <w:r>
+        <w:rPr>
+          <w:rFonts w:ascii="Consolas" w:eastAsia="Times New Roman" w:hAnsi="Consolas" w:cs="Times New Roman"/>
+          <w:color w:val="F8F8F2"/>
+          <w:sz w:val="21"/>
+          <w:szCs w:val="21"/>
+          <w:lang w:eastAsia="fr-FR"/>
+        </w:rPr>
+        <w:t xml:space="preserve"> ) {</w:t>
+      </w:r>
+    </w:p>
+    <w:p>
+      <w:pPr>
+        <w:shd w:val="clear" w:color="auto" w:fill="272822"/>
+        <w:spacing w:after="0" w:line="285" w:lineRule="atLeast"/>
+        <w:rPr>
+          <w:rFonts w:ascii="Consolas" w:eastAsia="Times New Roman" w:hAnsi="Consolas" w:cs="Times New Roman"/>
+          <w:color w:val="F8F8F2"/>
+          <w:sz w:val="21"/>
+          <w:szCs w:val="21"/>
+          <w:lang w:eastAsia="fr-FR"/>
+        </w:rPr>
+      </w:pPr>
+      <w:r>
+        <w:rPr>
+          <w:rFonts w:ascii="Consolas" w:eastAsia="Times New Roman" w:hAnsi="Consolas" w:cs="Times New Roman"/>
+          <w:color w:val="F8F8F2"/>
+          <w:sz w:val="21"/>
+          <w:szCs w:val="21"/>
+          <w:lang w:eastAsia="fr-FR"/>
+        </w:rPr>
+        <w:t xml:space="preserve">    </w:t>
+      </w:r>
+      <w:r>
+        <w:rPr>
+          <w:rFonts w:ascii="Consolas" w:eastAsia="Times New Roman" w:hAnsi="Consolas" w:cs="Times New Roman"/>
+          <w:color w:val="88846F"/>
+          <w:sz w:val="21"/>
+          <w:szCs w:val="21"/>
+          <w:lang w:eastAsia="fr-FR"/>
+        </w:rPr>
+        <w:t xml:space="preserve">// Je renvoie une réponse </w:t>
+      </w:r>
+      <w:proofErr w:type="spellStart"/>
+      <w:r>
+        <w:rPr>
+          <w:rFonts w:ascii="Consolas" w:eastAsia="Times New Roman" w:hAnsi="Consolas" w:cs="Times New Roman"/>
+          <w:color w:val="88846F"/>
+          <w:sz w:val="21"/>
+          <w:szCs w:val="21"/>
+          <w:lang w:eastAsia="fr-FR"/>
+        </w:rPr>
+        <w:t>status</w:t>
+      </w:r>
+      <w:proofErr w:type="spellEnd"/>
+      <w:r>
+        <w:rPr>
+          <w:rFonts w:ascii="Consolas" w:eastAsia="Times New Roman" w:hAnsi="Consolas" w:cs="Times New Roman"/>
+          <w:color w:val="88846F"/>
+          <w:sz w:val="21"/>
+          <w:szCs w:val="21"/>
+          <w:lang w:eastAsia="fr-FR"/>
+        </w:rPr>
+        <w:t xml:space="preserve"> 500 avec un message et l'erreur</w:t>
+      </w:r>
+    </w:p>
+    <w:p>
+      <w:pPr>
+        <w:shd w:val="clear" w:color="auto" w:fill="272822"/>
+        <w:spacing w:after="0" w:line="285" w:lineRule="atLeast"/>
+        <w:rPr>
+          <w:rFonts w:ascii="Consolas" w:eastAsia="Times New Roman" w:hAnsi="Consolas" w:cs="Times New Roman"/>
+          <w:color w:val="F8F8F2"/>
+          <w:sz w:val="21"/>
+          <w:szCs w:val="21"/>
+          <w:lang w:eastAsia="fr-FR"/>
+        </w:rPr>
+      </w:pPr>
+      <w:r>
+        <w:rPr>
+          <w:rFonts w:ascii="Consolas" w:eastAsia="Times New Roman" w:hAnsi="Consolas" w:cs="Times New Roman"/>
+          <w:color w:val="F8F8F2"/>
+          <w:sz w:val="21"/>
+          <w:szCs w:val="21"/>
+          <w:lang w:eastAsia="fr-FR"/>
+        </w:rPr>
+        <w:t xml:space="preserve">    </w:t>
+      </w:r>
+      <w:r>
+        <w:rPr>
+          <w:rFonts w:ascii="Consolas" w:eastAsia="Times New Roman" w:hAnsi="Consolas" w:cs="Times New Roman"/>
+          <w:color w:val="88846F"/>
+          <w:sz w:val="21"/>
+          <w:szCs w:val="21"/>
+          <w:lang w:eastAsia="fr-FR"/>
+        </w:rPr>
+        <w:t>// réponse 500 + erreur + "</w:t>
+      </w:r>
+      <w:proofErr w:type="spellStart"/>
+      <w:r>
+        <w:rPr>
+          <w:rFonts w:ascii="Consolas" w:eastAsia="Times New Roman" w:hAnsi="Consolas" w:cs="Times New Roman"/>
+          <w:color w:val="88846F"/>
+          <w:sz w:val="21"/>
+          <w:szCs w:val="21"/>
+          <w:lang w:eastAsia="fr-FR"/>
+        </w:rPr>
+        <w:t>problémes</w:t>
+      </w:r>
+      <w:proofErr w:type="spellEnd"/>
+      <w:r>
+        <w:rPr>
+          <w:rFonts w:ascii="Consolas" w:eastAsia="Times New Roman" w:hAnsi="Consolas" w:cs="Times New Roman"/>
+          <w:color w:val="88846F"/>
+          <w:sz w:val="21"/>
+          <w:szCs w:val="21"/>
+          <w:lang w:eastAsia="fr-FR"/>
+        </w:rPr>
+        <w:t>"</w:t>
+      </w:r>
+    </w:p>
+    <w:p>
+      <w:pPr>
+        <w:shd w:val="clear" w:color="auto" w:fill="272822"/>
+        <w:spacing w:after="0" w:line="285" w:lineRule="atLeast"/>
+        <w:rPr>
+          <w:rFonts w:ascii="Consolas" w:eastAsia="Times New Roman" w:hAnsi="Consolas" w:cs="Times New Roman"/>
+          <w:color w:val="F8F8F2"/>
+          <w:sz w:val="21"/>
+          <w:szCs w:val="21"/>
+          <w:lang w:eastAsia="fr-FR"/>
+        </w:rPr>
+      </w:pPr>
+      <w:r>
+        <w:rPr>
+          <w:rFonts w:ascii="Consolas" w:eastAsia="Times New Roman" w:hAnsi="Consolas" w:cs="Times New Roman"/>
+          <w:color w:val="F8F8F2"/>
+          <w:sz w:val="21"/>
+          <w:szCs w:val="21"/>
+          <w:lang w:eastAsia="fr-FR"/>
+        </w:rPr>
+        <w:t xml:space="preserve">    </w:t>
+      </w:r>
+      <w:proofErr w:type="spellStart"/>
+      <w:r>
+        <w:rPr>
+          <w:rFonts w:ascii="Consolas" w:eastAsia="Times New Roman" w:hAnsi="Consolas" w:cs="Times New Roman"/>
+          <w:i/>
+          <w:iCs/>
+          <w:color w:val="FD971F"/>
+          <w:sz w:val="21"/>
+          <w:szCs w:val="21"/>
+          <w:lang w:eastAsia="fr-FR"/>
+        </w:rPr>
+        <w:t>response</w:t>
+      </w:r>
+      <w:r>
+        <w:rPr>
+          <w:rFonts w:ascii="Consolas" w:eastAsia="Times New Roman" w:hAnsi="Consolas" w:cs="Times New Roman"/>
+          <w:color w:val="F8F8F2"/>
+          <w:sz w:val="21"/>
+          <w:szCs w:val="21"/>
+          <w:lang w:eastAsia="fr-FR"/>
+        </w:rPr>
+        <w:t>.</w:t>
+      </w:r>
+      <w:r>
+        <w:rPr>
+          <w:rFonts w:ascii="Consolas" w:eastAsia="Times New Roman" w:hAnsi="Consolas" w:cs="Times New Roman"/>
+          <w:color w:val="A6E22E"/>
+          <w:sz w:val="21"/>
+          <w:szCs w:val="21"/>
+          <w:lang w:eastAsia="fr-FR"/>
+        </w:rPr>
+        <w:t>status</w:t>
+      </w:r>
+      <w:proofErr w:type="spellEnd"/>
+      <w:r>
+        <w:rPr>
+          <w:rFonts w:ascii="Consolas" w:eastAsia="Times New Roman" w:hAnsi="Consolas" w:cs="Times New Roman"/>
+          <w:color w:val="F8F8F2"/>
+          <w:sz w:val="21"/>
+          <w:szCs w:val="21"/>
+          <w:lang w:eastAsia="fr-FR"/>
+        </w:rPr>
+        <w:t>(</w:t>
+      </w:r>
+      <w:r>
+        <w:rPr>
+          <w:rFonts w:ascii="Consolas" w:eastAsia="Times New Roman" w:hAnsi="Consolas" w:cs="Times New Roman"/>
+          <w:color w:val="AE81FF"/>
+          <w:sz w:val="21"/>
+          <w:szCs w:val="21"/>
+          <w:lang w:eastAsia="fr-FR"/>
+        </w:rPr>
+        <w:t>500</w:t>
+      </w:r>
+      <w:r>
+        <w:rPr>
+          <w:rFonts w:ascii="Consolas" w:eastAsia="Times New Roman" w:hAnsi="Consolas" w:cs="Times New Roman"/>
+          <w:color w:val="F8F8F2"/>
+          <w:sz w:val="21"/>
+          <w:szCs w:val="21"/>
+          <w:lang w:eastAsia="fr-FR"/>
+        </w:rPr>
+        <w:t>).</w:t>
+      </w:r>
+      <w:proofErr w:type="spellStart"/>
+      <w:r>
+        <w:rPr>
+          <w:rFonts w:ascii="Consolas" w:eastAsia="Times New Roman" w:hAnsi="Consolas" w:cs="Times New Roman"/>
+          <w:color w:val="A6E22E"/>
+          <w:sz w:val="21"/>
+          <w:szCs w:val="21"/>
+          <w:lang w:eastAsia="fr-FR"/>
+        </w:rPr>
+        <w:t>json</w:t>
+      </w:r>
+      <w:proofErr w:type="spellEnd"/>
+      <w:r>
+        <w:rPr>
+          <w:rFonts w:ascii="Consolas" w:eastAsia="Times New Roman" w:hAnsi="Consolas" w:cs="Times New Roman"/>
+          <w:color w:val="F8F8F2"/>
+          <w:sz w:val="21"/>
+          <w:szCs w:val="21"/>
+          <w:lang w:eastAsia="fr-FR"/>
+        </w:rPr>
+        <w:t>({</w:t>
+      </w:r>
+    </w:p>
+    <w:p>
+      <w:pPr>
+        <w:shd w:val="clear" w:color="auto" w:fill="272822"/>
+        <w:spacing w:after="0" w:line="285" w:lineRule="atLeast"/>
+        <w:rPr>
+          <w:rFonts w:ascii="Consolas" w:eastAsia="Times New Roman" w:hAnsi="Consolas" w:cs="Times New Roman"/>
+          <w:color w:val="F8F8F2"/>
+          <w:sz w:val="21"/>
+          <w:szCs w:val="21"/>
+          <w:lang w:eastAsia="fr-FR"/>
+        </w:rPr>
+      </w:pPr>
+      <w:r>
+        <w:rPr>
+          <w:rFonts w:ascii="Consolas" w:eastAsia="Times New Roman" w:hAnsi="Consolas" w:cs="Times New Roman"/>
+          <w:color w:val="F8F8F2"/>
+          <w:sz w:val="21"/>
+          <w:szCs w:val="21"/>
+          <w:lang w:eastAsia="fr-FR"/>
+        </w:rPr>
+        <w:t xml:space="preserve">        message: </w:t>
+      </w:r>
+      <w:r>
+        <w:rPr>
+          <w:rFonts w:ascii="Consolas" w:eastAsia="Times New Roman" w:hAnsi="Consolas" w:cs="Times New Roman"/>
+          <w:color w:val="E6DB74"/>
+          <w:sz w:val="21"/>
+          <w:szCs w:val="21"/>
+          <w:lang w:eastAsia="fr-FR"/>
+        </w:rPr>
+        <w:t>"Erreur lors de la lecture des données"</w:t>
+      </w:r>
+      <w:r>
+        <w:rPr>
+          <w:rFonts w:ascii="Consolas" w:eastAsia="Times New Roman" w:hAnsi="Consolas" w:cs="Times New Roman"/>
+          <w:color w:val="F8F8F2"/>
+          <w:sz w:val="21"/>
+          <w:szCs w:val="21"/>
+          <w:lang w:eastAsia="fr-FR"/>
+        </w:rPr>
+        <w:t>,</w:t>
+      </w:r>
+    </w:p>
+    <w:p>
+      <w:pPr>
+        <w:shd w:val="clear" w:color="auto" w:fill="272822"/>
+        <w:spacing w:after="0" w:line="285" w:lineRule="atLeast"/>
+        <w:rPr>
+          <w:rFonts w:ascii="Consolas" w:eastAsia="Times New Roman" w:hAnsi="Consolas" w:cs="Times New Roman"/>
+          <w:color w:val="F8F8F2"/>
+          <w:sz w:val="21"/>
+          <w:szCs w:val="21"/>
+          <w:lang w:eastAsia="fr-FR"/>
+        </w:rPr>
+      </w:pPr>
+      <w:r>
+        <w:rPr>
+          <w:rFonts w:ascii="Consolas" w:eastAsia="Times New Roman" w:hAnsi="Consolas" w:cs="Times New Roman"/>
+          <w:color w:val="F8F8F2"/>
+          <w:sz w:val="21"/>
+          <w:szCs w:val="21"/>
+          <w:lang w:eastAsia="fr-FR"/>
+        </w:rPr>
+        <w:t xml:space="preserve">        </w:t>
+      </w:r>
+      <w:proofErr w:type="spellStart"/>
+      <w:r>
+        <w:rPr>
+          <w:rFonts w:ascii="Consolas" w:eastAsia="Times New Roman" w:hAnsi="Consolas" w:cs="Times New Roman"/>
+          <w:color w:val="F8F8F2"/>
+          <w:sz w:val="21"/>
+          <w:szCs w:val="21"/>
+          <w:lang w:eastAsia="fr-FR"/>
+        </w:rPr>
+        <w:t>error</w:t>
+      </w:r>
+      <w:proofErr w:type="spellEnd"/>
+      <w:r>
+        <w:rPr>
+          <w:rFonts w:ascii="Consolas" w:eastAsia="Times New Roman" w:hAnsi="Consolas" w:cs="Times New Roman"/>
+          <w:color w:val="F8F8F2"/>
+          <w:sz w:val="21"/>
+          <w:szCs w:val="21"/>
+          <w:lang w:eastAsia="fr-FR"/>
+        </w:rPr>
+        <w:t xml:space="preserve">: </w:t>
+      </w:r>
+      <w:proofErr w:type="spellStart"/>
+      <w:r>
+        <w:rPr>
+          <w:rFonts w:ascii="Consolas" w:eastAsia="Times New Roman" w:hAnsi="Consolas" w:cs="Times New Roman"/>
+          <w:i/>
+          <w:iCs/>
+          <w:color w:val="FD971F"/>
+          <w:sz w:val="21"/>
+          <w:szCs w:val="21"/>
+          <w:lang w:eastAsia="fr-FR"/>
+        </w:rPr>
+        <w:t>err</w:t>
+      </w:r>
+      <w:proofErr w:type="spellEnd"/>
+      <w:r>
+        <w:rPr>
+          <w:rFonts w:ascii="Consolas" w:eastAsia="Times New Roman" w:hAnsi="Consolas" w:cs="Times New Roman"/>
+          <w:color w:val="F8F8F2"/>
+          <w:sz w:val="21"/>
+          <w:szCs w:val="21"/>
+          <w:lang w:eastAsia="fr-FR"/>
+        </w:rPr>
+        <w:t>,</w:t>
+      </w:r>
+    </w:p>
+    <w:p>
+      <w:pPr>
+        <w:shd w:val="clear" w:color="auto" w:fill="272822"/>
+        <w:spacing w:after="0" w:line="285" w:lineRule="atLeast"/>
+        <w:rPr>
+          <w:rFonts w:ascii="Consolas" w:eastAsia="Times New Roman" w:hAnsi="Consolas" w:cs="Times New Roman"/>
+          <w:color w:val="F8F8F2"/>
+          <w:sz w:val="21"/>
+          <w:szCs w:val="21"/>
+          <w:lang w:eastAsia="fr-FR"/>
+        </w:rPr>
+      </w:pPr>
+      <w:r>
+        <w:rPr>
+          <w:rFonts w:ascii="Consolas" w:eastAsia="Times New Roman" w:hAnsi="Consolas" w:cs="Times New Roman"/>
+          <w:color w:val="F8F8F2"/>
+          <w:sz w:val="21"/>
+          <w:szCs w:val="21"/>
+          <w:lang w:eastAsia="fr-FR"/>
+        </w:rPr>
+        <w:t>        });</w:t>
+      </w:r>
+    </w:p>
+    <w:p>
+      <w:pPr>
+        <w:shd w:val="clear" w:color="auto" w:fill="272822"/>
+        <w:spacing w:after="0" w:line="285" w:lineRule="atLeast"/>
+        <w:rPr>
+          <w:rFonts w:ascii="Consolas" w:eastAsia="Times New Roman" w:hAnsi="Consolas" w:cs="Times New Roman"/>
+          <w:color w:val="F8F8F2"/>
+          <w:sz w:val="21"/>
+          <w:szCs w:val="21"/>
+          <w:lang w:eastAsia="fr-FR"/>
+        </w:rPr>
+      </w:pPr>
+      <w:r>
+        <w:rPr>
+          <w:rFonts w:ascii="Consolas" w:eastAsia="Times New Roman" w:hAnsi="Consolas" w:cs="Times New Roman"/>
+          <w:color w:val="F8F8F2"/>
+          <w:sz w:val="21"/>
+          <w:szCs w:val="21"/>
+          <w:lang w:eastAsia="fr-FR"/>
+        </w:rPr>
+        <w:t>        }</w:t>
+      </w:r>
+      <w:proofErr w:type="spellStart"/>
+      <w:r>
+        <w:rPr>
+          <w:rFonts w:ascii="Consolas" w:eastAsia="Times New Roman" w:hAnsi="Consolas" w:cs="Times New Roman"/>
+          <w:color w:val="F92672"/>
+          <w:sz w:val="21"/>
+          <w:szCs w:val="21"/>
+          <w:lang w:eastAsia="fr-FR"/>
+        </w:rPr>
+        <w:t>else</w:t>
+      </w:r>
+      <w:proofErr w:type="spellEnd"/>
+      <w:r>
+        <w:rPr>
+          <w:rFonts w:ascii="Consolas" w:eastAsia="Times New Roman" w:hAnsi="Consolas" w:cs="Times New Roman"/>
+          <w:color w:val="F8F8F2"/>
+          <w:sz w:val="21"/>
+          <w:szCs w:val="21"/>
+          <w:lang w:eastAsia="fr-FR"/>
+        </w:rPr>
+        <w:t>{</w:t>
+      </w:r>
+    </w:p>
+    <w:p>
+      <w:pPr>
+        <w:shd w:val="clear" w:color="auto" w:fill="272822"/>
+        <w:spacing w:after="0" w:line="285" w:lineRule="atLeast"/>
+        <w:rPr>
+          <w:rFonts w:ascii="Consolas" w:eastAsia="Times New Roman" w:hAnsi="Consolas" w:cs="Times New Roman"/>
+          <w:color w:val="F8F8F2"/>
+          <w:sz w:val="21"/>
+          <w:szCs w:val="21"/>
+          <w:lang w:eastAsia="fr-FR"/>
+        </w:rPr>
+      </w:pPr>
+      <w:r>
+        <w:rPr>
+          <w:rFonts w:ascii="Consolas" w:eastAsia="Times New Roman" w:hAnsi="Consolas" w:cs="Times New Roman"/>
+          <w:color w:val="F8F8F2"/>
+          <w:sz w:val="21"/>
+          <w:szCs w:val="21"/>
+          <w:lang w:eastAsia="fr-FR"/>
+        </w:rPr>
+        <w:t xml:space="preserve">        </w:t>
+      </w:r>
+      <w:r>
+        <w:rPr>
+          <w:rFonts w:ascii="Consolas" w:eastAsia="Times New Roman" w:hAnsi="Consolas" w:cs="Times New Roman"/>
+          <w:color w:val="88846F"/>
+          <w:sz w:val="21"/>
+          <w:szCs w:val="21"/>
+          <w:lang w:eastAsia="fr-FR"/>
+        </w:rPr>
+        <w:t xml:space="preserve">// Je parse la chaine de </w:t>
+      </w:r>
+      <w:proofErr w:type="spellStart"/>
+      <w:r>
+        <w:rPr>
+          <w:rFonts w:ascii="Consolas" w:eastAsia="Times New Roman" w:hAnsi="Consolas" w:cs="Times New Roman"/>
+          <w:color w:val="88846F"/>
+          <w:sz w:val="21"/>
+          <w:szCs w:val="21"/>
+          <w:lang w:eastAsia="fr-FR"/>
+        </w:rPr>
+        <w:t>caracteres</w:t>
+      </w:r>
+      <w:proofErr w:type="spellEnd"/>
+      <w:r>
+        <w:rPr>
+          <w:rFonts w:ascii="Consolas" w:eastAsia="Times New Roman" w:hAnsi="Consolas" w:cs="Times New Roman"/>
+          <w:color w:val="88846F"/>
+          <w:sz w:val="21"/>
+          <w:szCs w:val="21"/>
+          <w:lang w:eastAsia="fr-FR"/>
+        </w:rPr>
+        <w:t xml:space="preserve"> en </w:t>
+      </w:r>
+      <w:proofErr w:type="spellStart"/>
+      <w:r>
+        <w:rPr>
+          <w:rFonts w:ascii="Consolas" w:eastAsia="Times New Roman" w:hAnsi="Consolas" w:cs="Times New Roman"/>
+          <w:color w:val="88846F"/>
+          <w:sz w:val="21"/>
+          <w:szCs w:val="21"/>
+          <w:lang w:eastAsia="fr-FR"/>
+        </w:rPr>
+        <w:t>Json</w:t>
+      </w:r>
+      <w:proofErr w:type="spellEnd"/>
+      <w:r>
+        <w:rPr>
+          <w:rFonts w:ascii="Consolas" w:eastAsia="Times New Roman" w:hAnsi="Consolas" w:cs="Times New Roman"/>
+          <w:color w:val="88846F"/>
+          <w:sz w:val="21"/>
+          <w:szCs w:val="21"/>
+          <w:lang w:eastAsia="fr-FR"/>
+        </w:rPr>
+        <w:t xml:space="preserve"> pour le transformer en JSON manipulable</w:t>
+      </w:r>
+    </w:p>
+    <w:p>
+      <w:pPr>
+        <w:shd w:val="clear" w:color="auto" w:fill="272822"/>
+        <w:spacing w:after="0" w:line="285" w:lineRule="atLeast"/>
+        <w:rPr>
+          <w:rFonts w:ascii="Consolas" w:eastAsia="Times New Roman" w:hAnsi="Consolas" w:cs="Times New Roman"/>
+          <w:color w:val="F8F8F2"/>
+          <w:sz w:val="21"/>
+          <w:szCs w:val="21"/>
+          <w:lang w:eastAsia="fr-FR"/>
+        </w:rPr>
+      </w:pPr>
+      <w:r>
+        <w:rPr>
+          <w:rFonts w:ascii="Consolas" w:eastAsia="Times New Roman" w:hAnsi="Consolas" w:cs="Times New Roman"/>
+          <w:color w:val="F8F8F2"/>
+          <w:sz w:val="21"/>
+          <w:szCs w:val="21"/>
+          <w:lang w:eastAsia="fr-FR"/>
+        </w:rPr>
+        <w:t xml:space="preserve">            </w:t>
+      </w:r>
+      <w:proofErr w:type="spellStart"/>
+      <w:r>
+        <w:rPr>
+          <w:rFonts w:ascii="Consolas" w:eastAsia="Times New Roman" w:hAnsi="Consolas" w:cs="Times New Roman"/>
+          <w:i/>
+          <w:iCs/>
+          <w:color w:val="66D9EF"/>
+          <w:sz w:val="21"/>
+          <w:szCs w:val="21"/>
+          <w:lang w:eastAsia="fr-FR"/>
+        </w:rPr>
+        <w:t>const</w:t>
+      </w:r>
+      <w:proofErr w:type="spellEnd"/>
+      <w:r>
+        <w:rPr>
+          <w:rFonts w:ascii="Consolas" w:eastAsia="Times New Roman" w:hAnsi="Consolas" w:cs="Times New Roman"/>
+          <w:color w:val="F8F8F2"/>
+          <w:sz w:val="21"/>
+          <w:szCs w:val="21"/>
+          <w:lang w:eastAsia="fr-FR"/>
+        </w:rPr>
+        <w:t xml:space="preserve"> </w:t>
+      </w:r>
+      <w:proofErr w:type="spellStart"/>
+      <w:r>
+        <w:rPr>
+          <w:rFonts w:ascii="Consolas" w:eastAsia="Times New Roman" w:hAnsi="Consolas" w:cs="Times New Roman"/>
+          <w:color w:val="F8F8F2"/>
+          <w:sz w:val="21"/>
+          <w:szCs w:val="21"/>
+          <w:lang w:eastAsia="fr-FR"/>
+        </w:rPr>
+        <w:t>jsonData</w:t>
+      </w:r>
+      <w:proofErr w:type="spellEnd"/>
+      <w:r>
+        <w:rPr>
+          <w:rFonts w:ascii="Consolas" w:eastAsia="Times New Roman" w:hAnsi="Consolas" w:cs="Times New Roman"/>
+          <w:color w:val="F8F8F2"/>
+          <w:sz w:val="21"/>
+          <w:szCs w:val="21"/>
+          <w:lang w:eastAsia="fr-FR"/>
+        </w:rPr>
+        <w:t xml:space="preserve"> </w:t>
+      </w:r>
+      <w:r>
+        <w:rPr>
+          <w:rFonts w:ascii="Consolas" w:eastAsia="Times New Roman" w:hAnsi="Consolas" w:cs="Times New Roman"/>
+          <w:color w:val="F92672"/>
+          <w:sz w:val="21"/>
+          <w:szCs w:val="21"/>
+          <w:lang w:eastAsia="fr-FR"/>
+        </w:rPr>
+        <w:t>=</w:t>
+      </w:r>
+      <w:r>
+        <w:rPr>
+          <w:rFonts w:ascii="Consolas" w:eastAsia="Times New Roman" w:hAnsi="Consolas" w:cs="Times New Roman"/>
+          <w:color w:val="F8F8F2"/>
+          <w:sz w:val="21"/>
+          <w:szCs w:val="21"/>
+          <w:lang w:eastAsia="fr-FR"/>
+        </w:rPr>
+        <w:t xml:space="preserve"> </w:t>
+      </w:r>
+      <w:proofErr w:type="spellStart"/>
+      <w:r>
+        <w:rPr>
+          <w:rFonts w:ascii="Consolas" w:eastAsia="Times New Roman" w:hAnsi="Consolas" w:cs="Times New Roman"/>
+          <w:color w:val="F8F8F2"/>
+          <w:sz w:val="21"/>
+          <w:szCs w:val="21"/>
+          <w:lang w:eastAsia="fr-FR"/>
+        </w:rPr>
+        <w:t>JSON.</w:t>
+      </w:r>
+      <w:r>
+        <w:rPr>
+          <w:rFonts w:ascii="Consolas" w:eastAsia="Times New Roman" w:hAnsi="Consolas" w:cs="Times New Roman"/>
+          <w:color w:val="A6E22E"/>
+          <w:sz w:val="21"/>
+          <w:szCs w:val="21"/>
+          <w:lang w:eastAsia="fr-FR"/>
+        </w:rPr>
+        <w:t>parse</w:t>
+      </w:r>
+      <w:proofErr w:type="spellEnd"/>
+      <w:r>
+        <w:rPr>
+          <w:rFonts w:ascii="Consolas" w:eastAsia="Times New Roman" w:hAnsi="Consolas" w:cs="Times New Roman"/>
+          <w:color w:val="F8F8F2"/>
+          <w:sz w:val="21"/>
+          <w:szCs w:val="21"/>
+          <w:lang w:eastAsia="fr-FR"/>
+        </w:rPr>
+        <w:t>(</w:t>
+      </w:r>
+      <w:r>
+        <w:rPr>
+          <w:rFonts w:ascii="Consolas" w:eastAsia="Times New Roman" w:hAnsi="Consolas" w:cs="Times New Roman"/>
+          <w:i/>
+          <w:iCs/>
+          <w:color w:val="FD971F"/>
+          <w:sz w:val="21"/>
+          <w:szCs w:val="21"/>
+          <w:lang w:eastAsia="fr-FR"/>
+        </w:rPr>
+        <w:t>data</w:t>
+      </w:r>
+      <w:r>
+        <w:rPr>
+          <w:rFonts w:ascii="Consolas" w:eastAsia="Times New Roman" w:hAnsi="Consolas" w:cs="Times New Roman"/>
+          <w:color w:val="F8F8F2"/>
+          <w:sz w:val="21"/>
+          <w:szCs w:val="21"/>
+          <w:lang w:eastAsia="fr-FR"/>
+        </w:rPr>
+        <w:t>);</w:t>
+      </w:r>
+    </w:p>
+    <w:p>
+      <w:pPr>
+        <w:shd w:val="clear" w:color="auto" w:fill="272822"/>
+        <w:spacing w:after="0" w:line="285" w:lineRule="atLeast"/>
+        <w:rPr>
+          <w:rFonts w:ascii="Consolas" w:eastAsia="Times New Roman" w:hAnsi="Consolas" w:cs="Times New Roman"/>
+          <w:color w:val="F8F8F2"/>
+          <w:sz w:val="21"/>
+          <w:szCs w:val="21"/>
+          <w:lang w:eastAsia="fr-FR"/>
+        </w:rPr>
+      </w:pPr>
+      <w:r>
+        <w:rPr>
+          <w:rFonts w:ascii="Consolas" w:eastAsia="Times New Roman" w:hAnsi="Consolas" w:cs="Times New Roman"/>
+          <w:color w:val="F8F8F2"/>
+          <w:sz w:val="21"/>
+          <w:szCs w:val="21"/>
+          <w:lang w:eastAsia="fr-FR"/>
+        </w:rPr>
+        <w:t xml:space="preserve">            </w:t>
+      </w:r>
+      <w:r>
+        <w:rPr>
+          <w:rFonts w:ascii="Consolas" w:eastAsia="Times New Roman" w:hAnsi="Consolas" w:cs="Times New Roman"/>
+          <w:color w:val="88846F"/>
+          <w:sz w:val="21"/>
+          <w:szCs w:val="21"/>
+          <w:lang w:eastAsia="fr-FR"/>
+        </w:rPr>
+        <w:t xml:space="preserve">// Je vais cherchez dans ce fichier si </w:t>
+      </w:r>
+      <w:proofErr w:type="spellStart"/>
+      <w:r>
+        <w:rPr>
+          <w:rFonts w:ascii="Consolas" w:eastAsia="Times New Roman" w:hAnsi="Consolas" w:cs="Times New Roman"/>
+          <w:color w:val="88846F"/>
+          <w:sz w:val="21"/>
+          <w:szCs w:val="21"/>
+          <w:lang w:eastAsia="fr-FR"/>
+        </w:rPr>
+        <w:t>l'id</w:t>
+      </w:r>
+      <w:proofErr w:type="spellEnd"/>
+      <w:r>
+        <w:rPr>
+          <w:rFonts w:ascii="Consolas" w:eastAsia="Times New Roman" w:hAnsi="Consolas" w:cs="Times New Roman"/>
+          <w:color w:val="88846F"/>
+          <w:sz w:val="21"/>
+          <w:szCs w:val="21"/>
+          <w:lang w:eastAsia="fr-FR"/>
+        </w:rPr>
+        <w:t xml:space="preserve"> correspondants en </w:t>
+      </w:r>
+      <w:r>
+        <w:rPr>
+          <w:rFonts w:ascii="Consolas" w:eastAsia="Times New Roman" w:hAnsi="Consolas" w:cs="Times New Roman"/>
+          <w:color w:val="88846F"/>
+          <w:sz w:val="21"/>
+          <w:szCs w:val="21"/>
+          <w:lang w:eastAsia="fr-FR"/>
+        </w:rPr>
+        <w:t>paramètres</w:t>
+      </w:r>
+      <w:r>
+        <w:rPr>
+          <w:rFonts w:ascii="Consolas" w:eastAsia="Times New Roman" w:hAnsi="Consolas" w:cs="Times New Roman"/>
+          <w:color w:val="88846F"/>
+          <w:sz w:val="21"/>
+          <w:szCs w:val="21"/>
+          <w:lang w:eastAsia="fr-FR"/>
+        </w:rPr>
+        <w:t xml:space="preserve"> existe dans le contenue</w:t>
+      </w:r>
+    </w:p>
+    <w:p>
+      <w:pPr>
+        <w:shd w:val="clear" w:color="auto" w:fill="272822"/>
+        <w:spacing w:after="0" w:line="285" w:lineRule="atLeast"/>
+        <w:rPr>
+          <w:rFonts w:ascii="Consolas" w:eastAsia="Times New Roman" w:hAnsi="Consolas" w:cs="Times New Roman"/>
+          <w:color w:val="F8F8F2"/>
+          <w:sz w:val="21"/>
+          <w:szCs w:val="21"/>
+          <w:lang w:eastAsia="fr-FR"/>
+        </w:rPr>
+      </w:pPr>
+      <w:r>
+        <w:rPr>
+          <w:rFonts w:ascii="Consolas" w:eastAsia="Times New Roman" w:hAnsi="Consolas" w:cs="Times New Roman"/>
+          <w:color w:val="F8F8F2"/>
+          <w:sz w:val="21"/>
+          <w:szCs w:val="21"/>
+          <w:lang w:eastAsia="fr-FR"/>
+        </w:rPr>
+        <w:t xml:space="preserve">            </w:t>
+      </w:r>
+      <w:proofErr w:type="spellStart"/>
+      <w:r>
+        <w:rPr>
+          <w:rFonts w:ascii="Consolas" w:eastAsia="Times New Roman" w:hAnsi="Consolas" w:cs="Times New Roman"/>
+          <w:i/>
+          <w:iCs/>
+          <w:color w:val="66D9EF"/>
+          <w:sz w:val="21"/>
+          <w:szCs w:val="21"/>
+          <w:lang w:eastAsia="fr-FR"/>
+        </w:rPr>
+        <w:t>const</w:t>
+      </w:r>
+      <w:proofErr w:type="spellEnd"/>
+      <w:r>
+        <w:rPr>
+          <w:rFonts w:ascii="Consolas" w:eastAsia="Times New Roman" w:hAnsi="Consolas" w:cs="Times New Roman"/>
+          <w:color w:val="F8F8F2"/>
+          <w:sz w:val="21"/>
+          <w:szCs w:val="21"/>
+          <w:lang w:eastAsia="fr-FR"/>
+        </w:rPr>
+        <w:t xml:space="preserve"> </w:t>
+      </w:r>
+      <w:proofErr w:type="spellStart"/>
+      <w:r>
+        <w:rPr>
+          <w:rFonts w:ascii="Consolas" w:eastAsia="Times New Roman" w:hAnsi="Consolas" w:cs="Times New Roman"/>
+          <w:color w:val="F8F8F2"/>
+          <w:sz w:val="21"/>
+          <w:szCs w:val="21"/>
+          <w:lang w:eastAsia="fr-FR"/>
+        </w:rPr>
+        <w:t>dataById</w:t>
+      </w:r>
+      <w:proofErr w:type="spellEnd"/>
+      <w:r>
+        <w:rPr>
+          <w:rFonts w:ascii="Consolas" w:eastAsia="Times New Roman" w:hAnsi="Consolas" w:cs="Times New Roman"/>
+          <w:color w:val="F8F8F2"/>
+          <w:sz w:val="21"/>
+          <w:szCs w:val="21"/>
+          <w:lang w:eastAsia="fr-FR"/>
+        </w:rPr>
+        <w:t xml:space="preserve"> </w:t>
+      </w:r>
+      <w:r>
+        <w:rPr>
+          <w:rFonts w:ascii="Consolas" w:eastAsia="Times New Roman" w:hAnsi="Consolas" w:cs="Times New Roman"/>
+          <w:color w:val="F92672"/>
+          <w:sz w:val="21"/>
+          <w:szCs w:val="21"/>
+          <w:lang w:eastAsia="fr-FR"/>
+        </w:rPr>
+        <w:t>=</w:t>
+      </w:r>
+      <w:r>
+        <w:rPr>
+          <w:rFonts w:ascii="Consolas" w:eastAsia="Times New Roman" w:hAnsi="Consolas" w:cs="Times New Roman"/>
+          <w:color w:val="F8F8F2"/>
+          <w:sz w:val="21"/>
+          <w:szCs w:val="21"/>
+          <w:lang w:eastAsia="fr-FR"/>
+        </w:rPr>
+        <w:t xml:space="preserve"> </w:t>
+      </w:r>
+      <w:proofErr w:type="spellStart"/>
+      <w:r>
+        <w:rPr>
+          <w:rFonts w:ascii="Consolas" w:eastAsia="Times New Roman" w:hAnsi="Consolas" w:cs="Times New Roman"/>
+          <w:color w:val="F8F8F2"/>
+          <w:sz w:val="21"/>
+          <w:szCs w:val="21"/>
+          <w:lang w:eastAsia="fr-FR"/>
+        </w:rPr>
+        <w:t>jsonData.data.</w:t>
+      </w:r>
+      <w:r>
+        <w:rPr>
+          <w:rFonts w:ascii="Consolas" w:eastAsia="Times New Roman" w:hAnsi="Consolas" w:cs="Times New Roman"/>
+          <w:color w:val="A6E22E"/>
+          <w:sz w:val="21"/>
+          <w:szCs w:val="21"/>
+          <w:lang w:eastAsia="fr-FR"/>
+        </w:rPr>
+        <w:t>find</w:t>
+      </w:r>
+      <w:proofErr w:type="spellEnd"/>
+      <w:r>
+        <w:rPr>
+          <w:rFonts w:ascii="Consolas" w:eastAsia="Times New Roman" w:hAnsi="Consolas" w:cs="Times New Roman"/>
+          <w:color w:val="F8F8F2"/>
+          <w:sz w:val="21"/>
+          <w:szCs w:val="21"/>
+          <w:lang w:eastAsia="fr-FR"/>
+        </w:rPr>
+        <w:t>((</w:t>
+      </w:r>
+      <w:proofErr w:type="spellStart"/>
+      <w:r>
+        <w:rPr>
+          <w:rFonts w:ascii="Consolas" w:eastAsia="Times New Roman" w:hAnsi="Consolas" w:cs="Times New Roman"/>
+          <w:i/>
+          <w:iCs/>
+          <w:color w:val="FD971F"/>
+          <w:sz w:val="21"/>
+          <w:szCs w:val="21"/>
+          <w:lang w:eastAsia="fr-FR"/>
+        </w:rPr>
+        <w:t>obj</w:t>
+      </w:r>
+      <w:proofErr w:type="spellEnd"/>
+      <w:r>
+        <w:rPr>
+          <w:rFonts w:ascii="Consolas" w:eastAsia="Times New Roman" w:hAnsi="Consolas" w:cs="Times New Roman"/>
+          <w:color w:val="F8F8F2"/>
+          <w:sz w:val="21"/>
+          <w:szCs w:val="21"/>
+          <w:lang w:eastAsia="fr-FR"/>
+        </w:rPr>
+        <w:t xml:space="preserve">) </w:t>
+      </w:r>
+      <w:r>
+        <w:rPr>
+          <w:rFonts w:ascii="Consolas" w:eastAsia="Times New Roman" w:hAnsi="Consolas" w:cs="Times New Roman"/>
+          <w:i/>
+          <w:iCs/>
+          <w:color w:val="66D9EF"/>
+          <w:sz w:val="21"/>
+          <w:szCs w:val="21"/>
+          <w:lang w:eastAsia="fr-FR"/>
+        </w:rPr>
+        <w:t>=&gt;</w:t>
+      </w:r>
+      <w:r>
+        <w:rPr>
+          <w:rFonts w:ascii="Consolas" w:eastAsia="Times New Roman" w:hAnsi="Consolas" w:cs="Times New Roman"/>
+          <w:color w:val="F8F8F2"/>
+          <w:sz w:val="21"/>
+          <w:szCs w:val="21"/>
+          <w:lang w:eastAsia="fr-FR"/>
+        </w:rPr>
+        <w:t xml:space="preserve"> </w:t>
+      </w:r>
+    </w:p>
+    <w:p>
+      <w:pPr>
+        <w:shd w:val="clear" w:color="auto" w:fill="272822"/>
+        <w:spacing w:after="0" w:line="285" w:lineRule="atLeast"/>
+        <w:rPr>
+          <w:rFonts w:ascii="Consolas" w:eastAsia="Times New Roman" w:hAnsi="Consolas" w:cs="Times New Roman"/>
+          <w:color w:val="F8F8F2"/>
+          <w:sz w:val="21"/>
+          <w:szCs w:val="21"/>
+          <w:lang w:eastAsia="fr-FR"/>
+        </w:rPr>
+      </w:pPr>
+      <w:r>
+        <w:rPr>
+          <w:rFonts w:ascii="Consolas" w:eastAsia="Times New Roman" w:hAnsi="Consolas" w:cs="Times New Roman"/>
+          <w:color w:val="F8F8F2"/>
+          <w:sz w:val="21"/>
+          <w:szCs w:val="21"/>
+          <w:lang w:eastAsia="fr-FR"/>
+        </w:rPr>
+        <w:t xml:space="preserve">              </w:t>
+      </w:r>
+      <w:r>
+        <w:rPr>
+          <w:rFonts w:ascii="Consolas" w:eastAsia="Times New Roman" w:hAnsi="Consolas" w:cs="Times New Roman"/>
+          <w:i/>
+          <w:iCs/>
+          <w:color w:val="FD971F"/>
+          <w:sz w:val="21"/>
+          <w:szCs w:val="21"/>
+          <w:lang w:eastAsia="fr-FR"/>
+        </w:rPr>
+        <w:t>obj</w:t>
+      </w:r>
+      <w:r>
+        <w:rPr>
+          <w:rFonts w:ascii="Consolas" w:eastAsia="Times New Roman" w:hAnsi="Consolas" w:cs="Times New Roman"/>
+          <w:color w:val="F8F8F2"/>
+          <w:sz w:val="21"/>
+          <w:szCs w:val="21"/>
+          <w:lang w:eastAsia="fr-FR"/>
+        </w:rPr>
+        <w:t xml:space="preserve">.id </w:t>
+      </w:r>
+      <w:r>
+        <w:rPr>
+          <w:rFonts w:ascii="Consolas" w:eastAsia="Times New Roman" w:hAnsi="Consolas" w:cs="Times New Roman"/>
+          <w:color w:val="F92672"/>
+          <w:sz w:val="21"/>
+          <w:szCs w:val="21"/>
+          <w:lang w:eastAsia="fr-FR"/>
+        </w:rPr>
+        <w:t>===</w:t>
+      </w:r>
+      <w:r>
+        <w:rPr>
+          <w:rFonts w:ascii="Consolas" w:eastAsia="Times New Roman" w:hAnsi="Consolas" w:cs="Times New Roman"/>
+          <w:color w:val="F8F8F2"/>
+          <w:sz w:val="21"/>
+          <w:szCs w:val="21"/>
+          <w:lang w:eastAsia="fr-FR"/>
+        </w:rPr>
+        <w:t xml:space="preserve"> </w:t>
+      </w:r>
+      <w:proofErr w:type="spellStart"/>
+      <w:r>
+        <w:rPr>
+          <w:rFonts w:ascii="Consolas" w:eastAsia="Times New Roman" w:hAnsi="Consolas" w:cs="Times New Roman"/>
+          <w:color w:val="66D9EF"/>
+          <w:sz w:val="21"/>
+          <w:szCs w:val="21"/>
+          <w:lang w:eastAsia="fr-FR"/>
+        </w:rPr>
+        <w:t>parseInt</w:t>
+      </w:r>
+      <w:proofErr w:type="spellEnd"/>
+      <w:r>
+        <w:rPr>
+          <w:rFonts w:ascii="Consolas" w:eastAsia="Times New Roman" w:hAnsi="Consolas" w:cs="Times New Roman"/>
+          <w:color w:val="F8F8F2"/>
+          <w:sz w:val="21"/>
+          <w:szCs w:val="21"/>
+          <w:lang w:eastAsia="fr-FR"/>
+        </w:rPr>
+        <w:t>(</w:t>
+      </w:r>
+      <w:r>
+        <w:rPr>
+          <w:rFonts w:ascii="Consolas" w:eastAsia="Times New Roman" w:hAnsi="Consolas" w:cs="Times New Roman"/>
+          <w:i/>
+          <w:iCs/>
+          <w:color w:val="FD971F"/>
+          <w:sz w:val="21"/>
+          <w:szCs w:val="21"/>
+          <w:lang w:eastAsia="fr-FR"/>
+        </w:rPr>
+        <w:t>request</w:t>
+      </w:r>
+      <w:r>
+        <w:rPr>
+          <w:rFonts w:ascii="Consolas" w:eastAsia="Times New Roman" w:hAnsi="Consolas" w:cs="Times New Roman"/>
+          <w:color w:val="F8F8F2"/>
+          <w:sz w:val="21"/>
+          <w:szCs w:val="21"/>
+          <w:lang w:eastAsia="fr-FR"/>
+        </w:rPr>
+        <w:t>.params.id)</w:t>
+      </w:r>
+    </w:p>
+    <w:p>
+      <w:pPr>
+        <w:shd w:val="clear" w:color="auto" w:fill="272822"/>
+        <w:spacing w:after="0" w:line="285" w:lineRule="atLeast"/>
+        <w:rPr>
+          <w:rFonts w:ascii="Consolas" w:eastAsia="Times New Roman" w:hAnsi="Consolas" w:cs="Times New Roman"/>
+          <w:color w:val="F8F8F2"/>
+          <w:sz w:val="21"/>
+          <w:szCs w:val="21"/>
+          <w:lang w:eastAsia="fr-FR"/>
+        </w:rPr>
+      </w:pPr>
+      <w:r>
+        <w:rPr>
+          <w:rFonts w:ascii="Consolas" w:eastAsia="Times New Roman" w:hAnsi="Consolas" w:cs="Times New Roman"/>
+          <w:color w:val="F8F8F2"/>
+          <w:sz w:val="21"/>
+          <w:szCs w:val="21"/>
+          <w:lang w:eastAsia="fr-FR"/>
+        </w:rPr>
+        <w:t>            )</w:t>
+      </w:r>
+    </w:p>
+    <w:p>
+      <w:pPr>
+        <w:shd w:val="clear" w:color="auto" w:fill="272822"/>
+        <w:spacing w:after="0" w:line="285" w:lineRule="atLeast"/>
+        <w:rPr>
+          <w:rFonts w:ascii="Consolas" w:eastAsia="Times New Roman" w:hAnsi="Consolas" w:cs="Times New Roman"/>
+          <w:color w:val="F8F8F2"/>
+          <w:sz w:val="21"/>
+          <w:szCs w:val="21"/>
+          <w:lang w:eastAsia="fr-FR"/>
+        </w:rPr>
+      </w:pPr>
+      <w:r>
+        <w:rPr>
+          <w:rFonts w:ascii="Consolas" w:eastAsia="Times New Roman" w:hAnsi="Consolas" w:cs="Times New Roman"/>
+          <w:color w:val="F8F8F2"/>
+          <w:sz w:val="21"/>
+          <w:szCs w:val="21"/>
+          <w:lang w:eastAsia="fr-FR"/>
+        </w:rPr>
+        <w:t xml:space="preserve">            </w:t>
+      </w:r>
+      <w:r>
+        <w:rPr>
+          <w:rFonts w:ascii="Consolas" w:eastAsia="Times New Roman" w:hAnsi="Consolas" w:cs="Times New Roman"/>
+          <w:color w:val="88846F"/>
+          <w:sz w:val="21"/>
+          <w:szCs w:val="21"/>
+          <w:lang w:eastAsia="fr-FR"/>
+        </w:rPr>
+        <w:t>// Si on trouve un objet avec cet id</w:t>
+      </w:r>
+    </w:p>
+    <w:p>
+      <w:pPr>
+        <w:shd w:val="clear" w:color="auto" w:fill="272822"/>
+        <w:spacing w:after="0" w:line="285" w:lineRule="atLeast"/>
+        <w:rPr>
+          <w:rFonts w:ascii="Consolas" w:eastAsia="Times New Roman" w:hAnsi="Consolas" w:cs="Times New Roman"/>
+          <w:color w:val="F8F8F2"/>
+          <w:sz w:val="21"/>
+          <w:szCs w:val="21"/>
+          <w:lang w:eastAsia="fr-FR"/>
+        </w:rPr>
+      </w:pPr>
+      <w:r>
+        <w:rPr>
+          <w:rFonts w:ascii="Consolas" w:eastAsia="Times New Roman" w:hAnsi="Consolas" w:cs="Times New Roman"/>
+          <w:color w:val="F8F8F2"/>
+          <w:sz w:val="21"/>
+          <w:szCs w:val="21"/>
+          <w:lang w:eastAsia="fr-FR"/>
+        </w:rPr>
+        <w:t xml:space="preserve">            </w:t>
+      </w:r>
+      <w:r>
+        <w:rPr>
+          <w:rFonts w:ascii="Consolas" w:eastAsia="Times New Roman" w:hAnsi="Consolas" w:cs="Times New Roman"/>
+          <w:color w:val="F92672"/>
+          <w:sz w:val="21"/>
+          <w:szCs w:val="21"/>
+          <w:lang w:eastAsia="fr-FR"/>
+        </w:rPr>
+        <w:t>if</w:t>
+      </w:r>
+      <w:r>
+        <w:rPr>
+          <w:rFonts w:ascii="Consolas" w:eastAsia="Times New Roman" w:hAnsi="Consolas" w:cs="Times New Roman"/>
+          <w:color w:val="F8F8F2"/>
+          <w:sz w:val="21"/>
+          <w:szCs w:val="21"/>
+          <w:lang w:eastAsia="fr-FR"/>
+        </w:rPr>
+        <w:t>(</w:t>
+      </w:r>
+      <w:proofErr w:type="spellStart"/>
+      <w:r>
+        <w:rPr>
+          <w:rFonts w:ascii="Consolas" w:eastAsia="Times New Roman" w:hAnsi="Consolas" w:cs="Times New Roman"/>
+          <w:color w:val="F8F8F2"/>
+          <w:sz w:val="21"/>
+          <w:szCs w:val="21"/>
+          <w:lang w:eastAsia="fr-FR"/>
+        </w:rPr>
+        <w:t>dataById</w:t>
+      </w:r>
+      <w:proofErr w:type="spellEnd"/>
+      <w:r>
+        <w:rPr>
+          <w:rFonts w:ascii="Consolas" w:eastAsia="Times New Roman" w:hAnsi="Consolas" w:cs="Times New Roman"/>
+          <w:color w:val="F8F8F2"/>
+          <w:sz w:val="21"/>
+          <w:szCs w:val="21"/>
+          <w:lang w:eastAsia="fr-FR"/>
+        </w:rPr>
+        <w:t>) {</w:t>
+      </w:r>
+    </w:p>
+    <w:p>
+      <w:pPr>
+        <w:shd w:val="clear" w:color="auto" w:fill="272822"/>
+        <w:spacing w:after="0" w:line="285" w:lineRule="atLeast"/>
+        <w:rPr>
+          <w:rFonts w:ascii="Consolas" w:eastAsia="Times New Roman" w:hAnsi="Consolas" w:cs="Times New Roman"/>
+          <w:color w:val="F8F8F2"/>
+          <w:sz w:val="21"/>
+          <w:szCs w:val="21"/>
+          <w:lang w:eastAsia="fr-FR"/>
+        </w:rPr>
+      </w:pPr>
+      <w:r>
+        <w:rPr>
+          <w:rFonts w:ascii="Consolas" w:eastAsia="Times New Roman" w:hAnsi="Consolas" w:cs="Times New Roman"/>
+          <w:color w:val="F8F8F2"/>
+          <w:sz w:val="21"/>
+          <w:szCs w:val="21"/>
+          <w:lang w:eastAsia="fr-FR"/>
+        </w:rPr>
+        <w:t xml:space="preserve">                </w:t>
+      </w:r>
+      <w:r>
+        <w:rPr>
+          <w:rFonts w:ascii="Consolas" w:eastAsia="Times New Roman" w:hAnsi="Consolas" w:cs="Times New Roman"/>
+          <w:color w:val="88846F"/>
+          <w:sz w:val="21"/>
+          <w:szCs w:val="21"/>
+          <w:lang w:eastAsia="fr-FR"/>
+        </w:rPr>
+        <w:t xml:space="preserve">// On renvoie une </w:t>
+      </w:r>
+      <w:proofErr w:type="spellStart"/>
+      <w:r>
+        <w:rPr>
+          <w:rFonts w:ascii="Consolas" w:eastAsia="Times New Roman" w:hAnsi="Consolas" w:cs="Times New Roman"/>
+          <w:color w:val="88846F"/>
+          <w:sz w:val="21"/>
+          <w:szCs w:val="21"/>
+          <w:lang w:eastAsia="fr-FR"/>
+        </w:rPr>
+        <w:t>reponse</w:t>
+      </w:r>
+      <w:proofErr w:type="spellEnd"/>
+      <w:r>
+        <w:rPr>
+          <w:rFonts w:ascii="Consolas" w:eastAsia="Times New Roman" w:hAnsi="Consolas" w:cs="Times New Roman"/>
+          <w:color w:val="88846F"/>
+          <w:sz w:val="21"/>
+          <w:szCs w:val="21"/>
+          <w:lang w:eastAsia="fr-FR"/>
+        </w:rPr>
+        <w:t xml:space="preserve"> avec un statut 200 et l'objet</w:t>
+      </w:r>
+    </w:p>
+    <w:p>
+      <w:pPr>
+        <w:shd w:val="clear" w:color="auto" w:fill="272822"/>
+        <w:spacing w:after="0" w:line="285" w:lineRule="atLeast"/>
+        <w:rPr>
+          <w:rFonts w:ascii="Consolas" w:eastAsia="Times New Roman" w:hAnsi="Consolas" w:cs="Times New Roman"/>
+          <w:color w:val="F8F8F2"/>
+          <w:sz w:val="21"/>
+          <w:szCs w:val="21"/>
+          <w:lang w:eastAsia="fr-FR"/>
+        </w:rPr>
+      </w:pPr>
+      <w:r>
+        <w:rPr>
+          <w:rFonts w:ascii="Consolas" w:eastAsia="Times New Roman" w:hAnsi="Consolas" w:cs="Times New Roman"/>
+          <w:color w:val="F8F8F2"/>
+          <w:sz w:val="21"/>
+          <w:szCs w:val="21"/>
+          <w:lang w:eastAsia="fr-FR"/>
+        </w:rPr>
+        <w:t xml:space="preserve">                </w:t>
+      </w:r>
+      <w:proofErr w:type="spellStart"/>
+      <w:r>
+        <w:rPr>
+          <w:rFonts w:ascii="Consolas" w:eastAsia="Times New Roman" w:hAnsi="Consolas" w:cs="Times New Roman"/>
+          <w:i/>
+          <w:iCs/>
+          <w:color w:val="FD971F"/>
+          <w:sz w:val="21"/>
+          <w:szCs w:val="21"/>
+          <w:lang w:eastAsia="fr-FR"/>
+        </w:rPr>
+        <w:t>response</w:t>
+      </w:r>
+      <w:r>
+        <w:rPr>
+          <w:rFonts w:ascii="Consolas" w:eastAsia="Times New Roman" w:hAnsi="Consolas" w:cs="Times New Roman"/>
+          <w:color w:val="F8F8F2"/>
+          <w:sz w:val="21"/>
+          <w:szCs w:val="21"/>
+          <w:lang w:eastAsia="fr-FR"/>
+        </w:rPr>
+        <w:t>.</w:t>
+      </w:r>
+      <w:r>
+        <w:rPr>
+          <w:rFonts w:ascii="Consolas" w:eastAsia="Times New Roman" w:hAnsi="Consolas" w:cs="Times New Roman"/>
+          <w:color w:val="A6E22E"/>
+          <w:sz w:val="21"/>
+          <w:szCs w:val="21"/>
+          <w:lang w:eastAsia="fr-FR"/>
+        </w:rPr>
+        <w:t>status</w:t>
+      </w:r>
+      <w:proofErr w:type="spellEnd"/>
+      <w:r>
+        <w:rPr>
+          <w:rFonts w:ascii="Consolas" w:eastAsia="Times New Roman" w:hAnsi="Consolas" w:cs="Times New Roman"/>
+          <w:color w:val="F8F8F2"/>
+          <w:sz w:val="21"/>
+          <w:szCs w:val="21"/>
+          <w:lang w:eastAsia="fr-FR"/>
+        </w:rPr>
+        <w:t>(</w:t>
+      </w:r>
+      <w:r>
+        <w:rPr>
+          <w:rFonts w:ascii="Consolas" w:eastAsia="Times New Roman" w:hAnsi="Consolas" w:cs="Times New Roman"/>
+          <w:color w:val="AE81FF"/>
+          <w:sz w:val="21"/>
+          <w:szCs w:val="21"/>
+          <w:lang w:eastAsia="fr-FR"/>
+        </w:rPr>
+        <w:t>200</w:t>
+      </w:r>
+      <w:r>
+        <w:rPr>
+          <w:rFonts w:ascii="Consolas" w:eastAsia="Times New Roman" w:hAnsi="Consolas" w:cs="Times New Roman"/>
+          <w:color w:val="F8F8F2"/>
+          <w:sz w:val="21"/>
+          <w:szCs w:val="21"/>
+          <w:lang w:eastAsia="fr-FR"/>
+        </w:rPr>
+        <w:t>).</w:t>
+      </w:r>
+      <w:proofErr w:type="spellStart"/>
+      <w:r>
+        <w:rPr>
+          <w:rFonts w:ascii="Consolas" w:eastAsia="Times New Roman" w:hAnsi="Consolas" w:cs="Times New Roman"/>
+          <w:color w:val="A6E22E"/>
+          <w:sz w:val="21"/>
+          <w:szCs w:val="21"/>
+          <w:lang w:eastAsia="fr-FR"/>
+        </w:rPr>
+        <w:t>json</w:t>
+      </w:r>
+      <w:proofErr w:type="spellEnd"/>
+      <w:r>
+        <w:rPr>
+          <w:rFonts w:ascii="Consolas" w:eastAsia="Times New Roman" w:hAnsi="Consolas" w:cs="Times New Roman"/>
+          <w:color w:val="F8F8F2"/>
+          <w:sz w:val="21"/>
+          <w:szCs w:val="21"/>
+          <w:lang w:eastAsia="fr-FR"/>
+        </w:rPr>
+        <w:t>(</w:t>
+      </w:r>
+      <w:proofErr w:type="spellStart"/>
+      <w:r>
+        <w:rPr>
+          <w:rFonts w:ascii="Consolas" w:eastAsia="Times New Roman" w:hAnsi="Consolas" w:cs="Times New Roman"/>
+          <w:color w:val="F8F8F2"/>
+          <w:sz w:val="21"/>
+          <w:szCs w:val="21"/>
+          <w:lang w:eastAsia="fr-FR"/>
+        </w:rPr>
+        <w:t>dataById</w:t>
+      </w:r>
+      <w:proofErr w:type="spellEnd"/>
+      <w:r>
+        <w:rPr>
+          <w:rFonts w:ascii="Consolas" w:eastAsia="Times New Roman" w:hAnsi="Consolas" w:cs="Times New Roman"/>
+          <w:color w:val="F8F8F2"/>
+          <w:sz w:val="21"/>
+          <w:szCs w:val="21"/>
+          <w:lang w:eastAsia="fr-FR"/>
+        </w:rPr>
+        <w:t>);</w:t>
+      </w:r>
+    </w:p>
+    <w:p>
+      <w:pPr>
+        <w:shd w:val="clear" w:color="auto" w:fill="272822"/>
+        <w:spacing w:after="0" w:line="285" w:lineRule="atLeast"/>
+        <w:rPr>
+          <w:rFonts w:ascii="Consolas" w:eastAsia="Times New Roman" w:hAnsi="Consolas" w:cs="Times New Roman"/>
+          <w:color w:val="F8F8F2"/>
+          <w:sz w:val="21"/>
+          <w:szCs w:val="21"/>
+          <w:lang w:eastAsia="fr-FR"/>
+        </w:rPr>
+      </w:pPr>
+      <w:r>
+        <w:rPr>
+          <w:rFonts w:ascii="Consolas" w:eastAsia="Times New Roman" w:hAnsi="Consolas" w:cs="Times New Roman"/>
+          <w:color w:val="F8F8F2"/>
+          <w:sz w:val="21"/>
+          <w:szCs w:val="21"/>
+          <w:lang w:eastAsia="fr-FR"/>
+        </w:rPr>
+        <w:t xml:space="preserve">            } </w:t>
+      </w:r>
+      <w:proofErr w:type="spellStart"/>
+      <w:r>
+        <w:rPr>
+          <w:rFonts w:ascii="Consolas" w:eastAsia="Times New Roman" w:hAnsi="Consolas" w:cs="Times New Roman"/>
+          <w:color w:val="F92672"/>
+          <w:sz w:val="21"/>
+          <w:szCs w:val="21"/>
+          <w:lang w:eastAsia="fr-FR"/>
+        </w:rPr>
+        <w:t>else</w:t>
+      </w:r>
+      <w:proofErr w:type="spellEnd"/>
+      <w:r>
+        <w:rPr>
+          <w:rFonts w:ascii="Consolas" w:eastAsia="Times New Roman" w:hAnsi="Consolas" w:cs="Times New Roman"/>
+          <w:color w:val="F8F8F2"/>
+          <w:sz w:val="21"/>
+          <w:szCs w:val="21"/>
+          <w:lang w:eastAsia="fr-FR"/>
+        </w:rPr>
+        <w:t xml:space="preserve"> {</w:t>
+      </w:r>
+    </w:p>
+    <w:p>
+      <w:pPr>
+        <w:shd w:val="clear" w:color="auto" w:fill="272822"/>
+        <w:spacing w:after="0" w:line="285" w:lineRule="atLeast"/>
+        <w:rPr>
+          <w:rFonts w:ascii="Consolas" w:eastAsia="Times New Roman" w:hAnsi="Consolas" w:cs="Times New Roman"/>
+          <w:color w:val="F8F8F2"/>
+          <w:sz w:val="21"/>
+          <w:szCs w:val="21"/>
+          <w:lang w:eastAsia="fr-FR"/>
+        </w:rPr>
+      </w:pPr>
+      <w:r>
+        <w:rPr>
+          <w:rFonts w:ascii="Consolas" w:eastAsia="Times New Roman" w:hAnsi="Consolas" w:cs="Times New Roman"/>
+          <w:color w:val="F8F8F2"/>
+          <w:sz w:val="21"/>
+          <w:szCs w:val="21"/>
+          <w:lang w:eastAsia="fr-FR"/>
+        </w:rPr>
+        <w:t xml:space="preserve">                </w:t>
+      </w:r>
+      <w:r>
+        <w:rPr>
+          <w:rFonts w:ascii="Consolas" w:eastAsia="Times New Roman" w:hAnsi="Consolas" w:cs="Times New Roman"/>
+          <w:color w:val="88846F"/>
+          <w:sz w:val="21"/>
+          <w:szCs w:val="21"/>
+          <w:lang w:eastAsia="fr-FR"/>
+        </w:rPr>
+        <w:t xml:space="preserve">// On renvoie une </w:t>
+      </w:r>
+      <w:proofErr w:type="spellStart"/>
+      <w:r>
+        <w:rPr>
+          <w:rFonts w:ascii="Consolas" w:eastAsia="Times New Roman" w:hAnsi="Consolas" w:cs="Times New Roman"/>
+          <w:color w:val="88846F"/>
+          <w:sz w:val="21"/>
+          <w:szCs w:val="21"/>
+          <w:lang w:eastAsia="fr-FR"/>
+        </w:rPr>
+        <w:t>reponse</w:t>
+      </w:r>
+      <w:proofErr w:type="spellEnd"/>
+      <w:r>
+        <w:rPr>
+          <w:rFonts w:ascii="Consolas" w:eastAsia="Times New Roman" w:hAnsi="Consolas" w:cs="Times New Roman"/>
+          <w:color w:val="88846F"/>
+          <w:sz w:val="21"/>
+          <w:szCs w:val="21"/>
+          <w:lang w:eastAsia="fr-FR"/>
+        </w:rPr>
+        <w:t xml:space="preserve"> avec un statut 404 avec un message d'erreur</w:t>
+      </w:r>
+    </w:p>
+    <w:p>
+      <w:pPr>
+        <w:shd w:val="clear" w:color="auto" w:fill="272822"/>
+        <w:spacing w:after="0" w:line="285" w:lineRule="atLeast"/>
+        <w:rPr>
+          <w:rFonts w:ascii="Consolas" w:eastAsia="Times New Roman" w:hAnsi="Consolas" w:cs="Times New Roman"/>
+          <w:color w:val="F8F8F2"/>
+          <w:sz w:val="21"/>
+          <w:szCs w:val="21"/>
+          <w:lang w:eastAsia="fr-FR"/>
+        </w:rPr>
+      </w:pPr>
+      <w:r>
+        <w:rPr>
+          <w:rFonts w:ascii="Consolas" w:eastAsia="Times New Roman" w:hAnsi="Consolas" w:cs="Times New Roman"/>
+          <w:color w:val="F8F8F2"/>
+          <w:sz w:val="21"/>
+          <w:szCs w:val="21"/>
+          <w:lang w:eastAsia="fr-FR"/>
+        </w:rPr>
+        <w:t xml:space="preserve">                </w:t>
+      </w:r>
+      <w:proofErr w:type="spellStart"/>
+      <w:r>
+        <w:rPr>
+          <w:rFonts w:ascii="Consolas" w:eastAsia="Times New Roman" w:hAnsi="Consolas" w:cs="Times New Roman"/>
+          <w:i/>
+          <w:iCs/>
+          <w:color w:val="FD971F"/>
+          <w:sz w:val="21"/>
+          <w:szCs w:val="21"/>
+          <w:lang w:eastAsia="fr-FR"/>
+        </w:rPr>
+        <w:t>response</w:t>
+      </w:r>
+      <w:r>
+        <w:rPr>
+          <w:rFonts w:ascii="Consolas" w:eastAsia="Times New Roman" w:hAnsi="Consolas" w:cs="Times New Roman"/>
+          <w:color w:val="F8F8F2"/>
+          <w:sz w:val="21"/>
+          <w:szCs w:val="21"/>
+          <w:lang w:eastAsia="fr-FR"/>
+        </w:rPr>
+        <w:t>.</w:t>
+      </w:r>
+      <w:r>
+        <w:rPr>
+          <w:rFonts w:ascii="Consolas" w:eastAsia="Times New Roman" w:hAnsi="Consolas" w:cs="Times New Roman"/>
+          <w:color w:val="A6E22E"/>
+          <w:sz w:val="21"/>
+          <w:szCs w:val="21"/>
+          <w:lang w:eastAsia="fr-FR"/>
+        </w:rPr>
+        <w:t>status</w:t>
+      </w:r>
+      <w:proofErr w:type="spellEnd"/>
+      <w:r>
+        <w:rPr>
+          <w:rFonts w:ascii="Consolas" w:eastAsia="Times New Roman" w:hAnsi="Consolas" w:cs="Times New Roman"/>
+          <w:color w:val="F8F8F2"/>
+          <w:sz w:val="21"/>
+          <w:szCs w:val="21"/>
+          <w:lang w:eastAsia="fr-FR"/>
+        </w:rPr>
+        <w:t>(</w:t>
+      </w:r>
+      <w:r>
+        <w:rPr>
+          <w:rFonts w:ascii="Consolas" w:eastAsia="Times New Roman" w:hAnsi="Consolas" w:cs="Times New Roman"/>
+          <w:color w:val="AE81FF"/>
+          <w:sz w:val="21"/>
+          <w:szCs w:val="21"/>
+          <w:lang w:eastAsia="fr-FR"/>
+        </w:rPr>
+        <w:t>404</w:t>
+      </w:r>
+      <w:r>
+        <w:rPr>
+          <w:rFonts w:ascii="Consolas" w:eastAsia="Times New Roman" w:hAnsi="Consolas" w:cs="Times New Roman"/>
+          <w:color w:val="F8F8F2"/>
+          <w:sz w:val="21"/>
+          <w:szCs w:val="21"/>
+          <w:lang w:eastAsia="fr-FR"/>
+        </w:rPr>
+        <w:t>).</w:t>
+      </w:r>
+      <w:proofErr w:type="spellStart"/>
+      <w:r>
+        <w:rPr>
+          <w:rFonts w:ascii="Consolas" w:eastAsia="Times New Roman" w:hAnsi="Consolas" w:cs="Times New Roman"/>
+          <w:color w:val="A6E22E"/>
+          <w:sz w:val="21"/>
+          <w:szCs w:val="21"/>
+          <w:lang w:eastAsia="fr-FR"/>
+        </w:rPr>
+        <w:t>json</w:t>
+      </w:r>
+      <w:proofErr w:type="spellEnd"/>
+      <w:r>
+        <w:rPr>
+          <w:rFonts w:ascii="Consolas" w:eastAsia="Times New Roman" w:hAnsi="Consolas" w:cs="Times New Roman"/>
+          <w:color w:val="F8F8F2"/>
+          <w:sz w:val="21"/>
+          <w:szCs w:val="21"/>
+          <w:lang w:eastAsia="fr-FR"/>
+        </w:rPr>
+        <w:t>({</w:t>
+      </w:r>
+    </w:p>
+    <w:p>
+      <w:pPr>
+        <w:shd w:val="clear" w:color="auto" w:fill="272822"/>
+        <w:spacing w:after="0" w:line="285" w:lineRule="atLeast"/>
+        <w:rPr>
+          <w:rFonts w:ascii="Consolas" w:eastAsia="Times New Roman" w:hAnsi="Consolas" w:cs="Times New Roman"/>
+          <w:color w:val="F8F8F2"/>
+          <w:sz w:val="21"/>
+          <w:szCs w:val="21"/>
+          <w:lang w:eastAsia="fr-FR"/>
+        </w:rPr>
+      </w:pPr>
+      <w:r>
+        <w:rPr>
+          <w:rFonts w:ascii="Consolas" w:eastAsia="Times New Roman" w:hAnsi="Consolas" w:cs="Times New Roman"/>
+          <w:color w:val="F8F8F2"/>
+          <w:sz w:val="21"/>
+          <w:szCs w:val="21"/>
+          <w:lang w:eastAsia="fr-FR"/>
+        </w:rPr>
+        <w:t xml:space="preserve">                    </w:t>
+      </w:r>
+      <w:proofErr w:type="spellStart"/>
+      <w:r>
+        <w:rPr>
+          <w:rFonts w:ascii="Consolas" w:eastAsia="Times New Roman" w:hAnsi="Consolas" w:cs="Times New Roman"/>
+          <w:color w:val="F8F8F2"/>
+          <w:sz w:val="21"/>
+          <w:szCs w:val="21"/>
+          <w:lang w:eastAsia="fr-FR"/>
+        </w:rPr>
+        <w:t>message:</w:t>
+      </w:r>
+      <w:r>
+        <w:rPr>
+          <w:rFonts w:ascii="Consolas" w:eastAsia="Times New Roman" w:hAnsi="Consolas" w:cs="Times New Roman"/>
+          <w:color w:val="E6DB74"/>
+          <w:sz w:val="21"/>
+          <w:szCs w:val="21"/>
+          <w:lang w:eastAsia="fr-FR"/>
+        </w:rPr>
+        <w:t>"Aucun</w:t>
+      </w:r>
+      <w:proofErr w:type="spellEnd"/>
+      <w:r>
+        <w:rPr>
+          <w:rFonts w:ascii="Consolas" w:eastAsia="Times New Roman" w:hAnsi="Consolas" w:cs="Times New Roman"/>
+          <w:color w:val="E6DB74"/>
+          <w:sz w:val="21"/>
+          <w:szCs w:val="21"/>
+          <w:lang w:eastAsia="fr-FR"/>
+        </w:rPr>
+        <w:t xml:space="preserve"> objet trouvé avec cet id"</w:t>
+      </w:r>
+    </w:p>
+    <w:p>
+      <w:pPr>
+        <w:shd w:val="clear" w:color="auto" w:fill="272822"/>
+        <w:spacing w:after="0" w:line="285" w:lineRule="atLeast"/>
+        <w:rPr>
+          <w:rFonts w:ascii="Consolas" w:eastAsia="Times New Roman" w:hAnsi="Consolas" w:cs="Times New Roman"/>
+          <w:color w:val="F8F8F2"/>
+          <w:sz w:val="21"/>
+          <w:szCs w:val="21"/>
+          <w:lang w:eastAsia="fr-FR"/>
+        </w:rPr>
+      </w:pPr>
+      <w:r>
+        <w:rPr>
+          <w:rFonts w:ascii="Consolas" w:eastAsia="Times New Roman" w:hAnsi="Consolas" w:cs="Times New Roman"/>
+          <w:color w:val="F8F8F2"/>
+          <w:sz w:val="21"/>
+          <w:szCs w:val="21"/>
+          <w:lang w:eastAsia="fr-FR"/>
+        </w:rPr>
+        <w:t>                })</w:t>
+      </w:r>
+    </w:p>
+    <w:p>
+      <w:pPr>
+        <w:shd w:val="clear" w:color="auto" w:fill="272822"/>
+        <w:spacing w:after="0" w:line="285" w:lineRule="atLeast"/>
+        <w:rPr>
+          <w:rFonts w:ascii="Consolas" w:eastAsia="Times New Roman" w:hAnsi="Consolas" w:cs="Times New Roman"/>
+          <w:color w:val="F8F8F2"/>
+          <w:sz w:val="21"/>
+          <w:szCs w:val="21"/>
+          <w:lang w:eastAsia="fr-FR"/>
+        </w:rPr>
+      </w:pPr>
+      <w:r>
+        <w:rPr>
+          <w:rFonts w:ascii="Consolas" w:eastAsia="Times New Roman" w:hAnsi="Consolas" w:cs="Times New Roman"/>
+          <w:color w:val="F8F8F2"/>
+          <w:sz w:val="21"/>
+          <w:szCs w:val="21"/>
+          <w:lang w:eastAsia="fr-FR"/>
+        </w:rPr>
+        <w:t>            }</w:t>
+      </w:r>
+    </w:p>
+    <w:p>
+      <w:pPr>
+        <w:shd w:val="clear" w:color="auto" w:fill="272822"/>
+        <w:spacing w:after="0" w:line="285" w:lineRule="atLeast"/>
+        <w:rPr>
+          <w:rFonts w:ascii="Consolas" w:eastAsia="Times New Roman" w:hAnsi="Consolas" w:cs="Times New Roman"/>
+          <w:color w:val="F8F8F2"/>
+          <w:sz w:val="21"/>
+          <w:szCs w:val="21"/>
+          <w:lang w:eastAsia="fr-FR"/>
+        </w:rPr>
+      </w:pPr>
+      <w:r>
+        <w:rPr>
+          <w:rFonts w:ascii="Consolas" w:eastAsia="Times New Roman" w:hAnsi="Consolas" w:cs="Times New Roman"/>
+          <w:color w:val="F8F8F2"/>
+          <w:sz w:val="21"/>
+          <w:szCs w:val="21"/>
+          <w:lang w:eastAsia="fr-FR"/>
+        </w:rPr>
+        <w:t>        }</w:t>
+      </w:r>
+    </w:p>
+    <w:p>
+      <w:pPr>
+        <w:shd w:val="clear" w:color="auto" w:fill="272822"/>
+        <w:spacing w:after="0" w:line="285" w:lineRule="atLeast"/>
+        <w:rPr>
+          <w:rFonts w:ascii="Consolas" w:eastAsia="Times New Roman" w:hAnsi="Consolas" w:cs="Times New Roman"/>
+          <w:color w:val="F8F8F2"/>
+          <w:sz w:val="21"/>
+          <w:szCs w:val="21"/>
+          <w:lang w:eastAsia="fr-FR"/>
+        </w:rPr>
+      </w:pPr>
+      <w:r>
+        <w:rPr>
+          <w:rFonts w:ascii="Consolas" w:eastAsia="Times New Roman" w:hAnsi="Consolas" w:cs="Times New Roman"/>
+          <w:color w:val="F8F8F2"/>
+          <w:sz w:val="21"/>
+          <w:szCs w:val="21"/>
+          <w:lang w:eastAsia="fr-FR"/>
+        </w:rPr>
+        <w:t>    });</w:t>
+      </w:r>
+    </w:p>
+    <w:p>
+      <w:pPr>
+        <w:shd w:val="clear" w:color="auto" w:fill="272822"/>
+        <w:spacing w:after="0" w:line="285" w:lineRule="atLeast"/>
+        <w:rPr>
+          <w:rFonts w:ascii="Consolas" w:eastAsia="Times New Roman" w:hAnsi="Consolas" w:cs="Times New Roman"/>
+          <w:color w:val="F8F8F2"/>
+          <w:sz w:val="21"/>
+          <w:szCs w:val="21"/>
+          <w:lang w:eastAsia="fr-FR"/>
+        </w:rPr>
+      </w:pPr>
+      <w:r>
+        <w:rPr>
+          <w:rFonts w:ascii="Consolas" w:eastAsia="Times New Roman" w:hAnsi="Consolas" w:cs="Times New Roman"/>
+          <w:color w:val="F8F8F2"/>
+          <w:sz w:val="21"/>
+          <w:szCs w:val="21"/>
+          <w:lang w:eastAsia="fr-FR"/>
+        </w:rPr>
+        <w:t>});</w:t>
+      </w:r>
+    </w:p>
+    <w:p/>
+    <w:p/>
+    <w:p/>
+    <w:p/>
+    <w:p/>
+    <w:p>
+      <w:pPr>
+        <w:jc w:val="center"/>
+      </w:pPr>
+      <w:r>
+        <w:t>CREER UNE NOUVELLE DONNEE DANS LE FICHIER JSON.DATA</w:t>
+      </w:r>
+    </w:p>
+    <w:p>
+      <w:pPr>
+        <w:jc w:val="center"/>
+      </w:pPr>
+    </w:p>
+    <w:p>
+      <w:pPr>
+        <w:shd w:val="clear" w:color="auto" w:fill="272822"/>
+        <w:spacing w:after="0" w:line="285" w:lineRule="atLeast"/>
+        <w:rPr>
+          <w:rFonts w:ascii="Consolas" w:eastAsia="Times New Roman" w:hAnsi="Consolas" w:cs="Times New Roman"/>
+          <w:color w:val="F8F8F2"/>
+          <w:sz w:val="21"/>
+          <w:szCs w:val="21"/>
+          <w:lang w:eastAsia="fr-FR"/>
+        </w:rPr>
+      </w:pPr>
+      <w:r>
+        <w:rPr>
+          <w:rFonts w:ascii="Consolas" w:eastAsia="Times New Roman" w:hAnsi="Consolas" w:cs="Times New Roman"/>
+          <w:color w:val="88846F"/>
+          <w:sz w:val="21"/>
+          <w:szCs w:val="21"/>
+          <w:lang w:eastAsia="fr-FR"/>
+        </w:rPr>
+        <w:t xml:space="preserve">// C'est une route qui me permet d'insérer de la donnée dans le fichier </w:t>
+      </w:r>
+      <w:proofErr w:type="spellStart"/>
+      <w:r>
+        <w:rPr>
+          <w:rFonts w:ascii="Consolas" w:eastAsia="Times New Roman" w:hAnsi="Consolas" w:cs="Times New Roman"/>
+          <w:color w:val="88846F"/>
+          <w:sz w:val="21"/>
+          <w:szCs w:val="21"/>
+          <w:lang w:eastAsia="fr-FR"/>
+        </w:rPr>
+        <w:t>data.json</w:t>
+      </w:r>
+      <w:proofErr w:type="spellEnd"/>
+    </w:p>
+    <w:p>
+      <w:pPr>
+        <w:shd w:val="clear" w:color="auto" w:fill="272822"/>
+        <w:spacing w:after="0" w:line="285" w:lineRule="atLeast"/>
+        <w:rPr>
+          <w:rFonts w:ascii="Consolas" w:eastAsia="Times New Roman" w:hAnsi="Consolas" w:cs="Times New Roman"/>
+          <w:color w:val="F8F8F2"/>
+          <w:sz w:val="21"/>
+          <w:szCs w:val="21"/>
+          <w:lang w:eastAsia="fr-FR"/>
+        </w:rPr>
+      </w:pPr>
+      <w:r>
+        <w:rPr>
+          <w:rFonts w:ascii="Consolas" w:eastAsia="Times New Roman" w:hAnsi="Consolas" w:cs="Times New Roman"/>
+          <w:color w:val="88846F"/>
+          <w:sz w:val="21"/>
+          <w:szCs w:val="21"/>
+          <w:lang w:eastAsia="fr-FR"/>
+        </w:rPr>
+        <w:t>// POST "/data"</w:t>
+      </w:r>
+    </w:p>
+    <w:p>
+      <w:pPr>
+        <w:shd w:val="clear" w:color="auto" w:fill="272822"/>
+        <w:spacing w:after="0" w:line="285" w:lineRule="atLeast"/>
+        <w:rPr>
+          <w:rFonts w:ascii="Consolas" w:eastAsia="Times New Roman" w:hAnsi="Consolas" w:cs="Times New Roman"/>
+          <w:color w:val="F8F8F2"/>
+          <w:sz w:val="21"/>
+          <w:szCs w:val="21"/>
+          <w:lang w:eastAsia="fr-FR"/>
+        </w:rPr>
+      </w:pPr>
+      <w:r>
+        <w:rPr>
+          <w:rFonts w:ascii="Consolas" w:eastAsia="Times New Roman" w:hAnsi="Consolas" w:cs="Times New Roman"/>
+          <w:color w:val="88846F"/>
+          <w:sz w:val="21"/>
+          <w:szCs w:val="21"/>
+          <w:lang w:eastAsia="fr-FR"/>
+        </w:rPr>
+        <w:t>// Ex : http://localhost:3000/data</w:t>
+      </w:r>
+    </w:p>
+    <w:p>
+      <w:pPr>
+        <w:shd w:val="clear" w:color="auto" w:fill="272822"/>
+        <w:spacing w:after="0" w:line="285" w:lineRule="atLeast"/>
+        <w:rPr>
+          <w:rFonts w:ascii="Consolas" w:eastAsia="Times New Roman" w:hAnsi="Consolas" w:cs="Times New Roman"/>
+          <w:color w:val="F8F8F2"/>
+          <w:sz w:val="21"/>
+          <w:szCs w:val="21"/>
+          <w:lang w:eastAsia="fr-FR"/>
+        </w:rPr>
+      </w:pPr>
+      <w:proofErr w:type="spellStart"/>
+      <w:r>
+        <w:rPr>
+          <w:rFonts w:ascii="Consolas" w:eastAsia="Times New Roman" w:hAnsi="Consolas" w:cs="Times New Roman"/>
+          <w:color w:val="F8F8F2"/>
+          <w:sz w:val="21"/>
+          <w:szCs w:val="21"/>
+          <w:lang w:eastAsia="fr-FR"/>
+        </w:rPr>
+        <w:t>app.</w:t>
+      </w:r>
+      <w:r>
+        <w:rPr>
+          <w:rFonts w:ascii="Consolas" w:eastAsia="Times New Roman" w:hAnsi="Consolas" w:cs="Times New Roman"/>
+          <w:color w:val="A6E22E"/>
+          <w:sz w:val="21"/>
+          <w:szCs w:val="21"/>
+          <w:lang w:eastAsia="fr-FR"/>
+        </w:rPr>
+        <w:t>post</w:t>
+      </w:r>
+      <w:proofErr w:type="spellEnd"/>
+      <w:r>
+        <w:rPr>
+          <w:rFonts w:ascii="Consolas" w:eastAsia="Times New Roman" w:hAnsi="Consolas" w:cs="Times New Roman"/>
+          <w:color w:val="F8F8F2"/>
+          <w:sz w:val="21"/>
+          <w:szCs w:val="21"/>
+          <w:lang w:eastAsia="fr-FR"/>
+        </w:rPr>
+        <w:t>(</w:t>
+      </w:r>
+      <w:r>
+        <w:rPr>
+          <w:rFonts w:ascii="Consolas" w:eastAsia="Times New Roman" w:hAnsi="Consolas" w:cs="Times New Roman"/>
+          <w:color w:val="E6DB74"/>
+          <w:sz w:val="21"/>
+          <w:szCs w:val="21"/>
+          <w:lang w:eastAsia="fr-FR"/>
+        </w:rPr>
+        <w:t>"/data"</w:t>
+      </w:r>
+      <w:r>
+        <w:rPr>
+          <w:rFonts w:ascii="Consolas" w:eastAsia="Times New Roman" w:hAnsi="Consolas" w:cs="Times New Roman"/>
+          <w:color w:val="F8F8F2"/>
+          <w:sz w:val="21"/>
+          <w:szCs w:val="21"/>
+          <w:lang w:eastAsia="fr-FR"/>
+        </w:rPr>
+        <w:t>, (</w:t>
+      </w:r>
+      <w:proofErr w:type="spellStart"/>
+      <w:r>
+        <w:rPr>
+          <w:rFonts w:ascii="Consolas" w:eastAsia="Times New Roman" w:hAnsi="Consolas" w:cs="Times New Roman"/>
+          <w:i/>
+          <w:iCs/>
+          <w:color w:val="FD971F"/>
+          <w:sz w:val="21"/>
+          <w:szCs w:val="21"/>
+          <w:lang w:eastAsia="fr-FR"/>
+        </w:rPr>
+        <w:t>request</w:t>
+      </w:r>
+      <w:proofErr w:type="spellEnd"/>
+      <w:r>
+        <w:rPr>
+          <w:rFonts w:ascii="Consolas" w:eastAsia="Times New Roman" w:hAnsi="Consolas" w:cs="Times New Roman"/>
+          <w:color w:val="F8F8F2"/>
+          <w:sz w:val="21"/>
+          <w:szCs w:val="21"/>
+          <w:lang w:eastAsia="fr-FR"/>
+        </w:rPr>
+        <w:t xml:space="preserve">, </w:t>
+      </w:r>
+      <w:proofErr w:type="spellStart"/>
+      <w:r>
+        <w:rPr>
+          <w:rFonts w:ascii="Consolas" w:eastAsia="Times New Roman" w:hAnsi="Consolas" w:cs="Times New Roman"/>
+          <w:i/>
+          <w:iCs/>
+          <w:color w:val="FD971F"/>
+          <w:sz w:val="21"/>
+          <w:szCs w:val="21"/>
+          <w:lang w:eastAsia="fr-FR"/>
+        </w:rPr>
+        <w:t>response</w:t>
+      </w:r>
+      <w:proofErr w:type="spellEnd"/>
+      <w:r>
+        <w:rPr>
+          <w:rFonts w:ascii="Consolas" w:eastAsia="Times New Roman" w:hAnsi="Consolas" w:cs="Times New Roman"/>
+          <w:color w:val="F8F8F2"/>
+          <w:sz w:val="21"/>
+          <w:szCs w:val="21"/>
+          <w:lang w:eastAsia="fr-FR"/>
+        </w:rPr>
+        <w:t xml:space="preserve">) </w:t>
+      </w:r>
+      <w:r>
+        <w:rPr>
+          <w:rFonts w:ascii="Consolas" w:eastAsia="Times New Roman" w:hAnsi="Consolas" w:cs="Times New Roman"/>
+          <w:i/>
+          <w:iCs/>
+          <w:color w:val="66D9EF"/>
+          <w:sz w:val="21"/>
+          <w:szCs w:val="21"/>
+          <w:lang w:eastAsia="fr-FR"/>
+        </w:rPr>
+        <w:t>=&gt;</w:t>
+      </w:r>
+      <w:r>
+        <w:rPr>
+          <w:rFonts w:ascii="Consolas" w:eastAsia="Times New Roman" w:hAnsi="Consolas" w:cs="Times New Roman"/>
+          <w:color w:val="F8F8F2"/>
+          <w:sz w:val="21"/>
+          <w:szCs w:val="21"/>
+          <w:lang w:eastAsia="fr-FR"/>
+        </w:rPr>
+        <w:t>{</w:t>
+      </w:r>
+    </w:p>
+    <w:p>
+      <w:pPr>
+        <w:shd w:val="clear" w:color="auto" w:fill="272822"/>
+        <w:spacing w:after="0" w:line="285" w:lineRule="atLeast"/>
+        <w:rPr>
+          <w:rFonts w:ascii="Consolas" w:eastAsia="Times New Roman" w:hAnsi="Consolas" w:cs="Times New Roman"/>
+          <w:color w:val="F8F8F2"/>
+          <w:sz w:val="21"/>
+          <w:szCs w:val="21"/>
+          <w:lang w:eastAsia="fr-FR"/>
+        </w:rPr>
+      </w:pPr>
+      <w:r>
+        <w:rPr>
+          <w:rFonts w:ascii="Consolas" w:eastAsia="Times New Roman" w:hAnsi="Consolas" w:cs="Times New Roman"/>
+          <w:color w:val="F8F8F2"/>
+          <w:sz w:val="21"/>
+          <w:szCs w:val="21"/>
+          <w:lang w:eastAsia="fr-FR"/>
+        </w:rPr>
+        <w:t xml:space="preserve">    </w:t>
+      </w:r>
+      <w:r>
+        <w:rPr>
+          <w:rFonts w:ascii="Consolas" w:eastAsia="Times New Roman" w:hAnsi="Consolas" w:cs="Times New Roman"/>
+          <w:color w:val="88846F"/>
+          <w:sz w:val="21"/>
+          <w:szCs w:val="21"/>
+          <w:lang w:eastAsia="fr-FR"/>
+        </w:rPr>
+        <w:t>// Lire le contenu du fichier</w:t>
+      </w:r>
+    </w:p>
+    <w:p>
+      <w:pPr>
+        <w:shd w:val="clear" w:color="auto" w:fill="272822"/>
+        <w:spacing w:after="0" w:line="285" w:lineRule="atLeast"/>
+        <w:rPr>
+          <w:rFonts w:ascii="Consolas" w:eastAsia="Times New Roman" w:hAnsi="Consolas" w:cs="Times New Roman"/>
+          <w:color w:val="F8F8F2"/>
+          <w:sz w:val="21"/>
+          <w:szCs w:val="21"/>
+          <w:lang w:eastAsia="fr-FR"/>
+        </w:rPr>
+      </w:pPr>
+      <w:r>
+        <w:rPr>
+          <w:rFonts w:ascii="Consolas" w:eastAsia="Times New Roman" w:hAnsi="Consolas" w:cs="Times New Roman"/>
+          <w:color w:val="F8F8F2"/>
+          <w:sz w:val="21"/>
+          <w:szCs w:val="21"/>
+          <w:lang w:eastAsia="fr-FR"/>
+        </w:rPr>
+        <w:t xml:space="preserve">    </w:t>
+      </w:r>
+      <w:proofErr w:type="spellStart"/>
+      <w:r>
+        <w:rPr>
+          <w:rFonts w:ascii="Consolas" w:eastAsia="Times New Roman" w:hAnsi="Consolas" w:cs="Times New Roman"/>
+          <w:color w:val="A6E22E"/>
+          <w:sz w:val="21"/>
+          <w:szCs w:val="21"/>
+          <w:u w:val="single"/>
+          <w:lang w:eastAsia="fr-FR"/>
+        </w:rPr>
+        <w:t>fs</w:t>
+      </w:r>
+      <w:r>
+        <w:rPr>
+          <w:rFonts w:ascii="Consolas" w:eastAsia="Times New Roman" w:hAnsi="Consolas" w:cs="Times New Roman"/>
+          <w:color w:val="F8F8F2"/>
+          <w:sz w:val="21"/>
+          <w:szCs w:val="21"/>
+          <w:lang w:eastAsia="fr-FR"/>
+        </w:rPr>
+        <w:t>.</w:t>
+      </w:r>
+      <w:r>
+        <w:rPr>
+          <w:rFonts w:ascii="Consolas" w:eastAsia="Times New Roman" w:hAnsi="Consolas" w:cs="Times New Roman"/>
+          <w:color w:val="A6E22E"/>
+          <w:sz w:val="21"/>
+          <w:szCs w:val="21"/>
+          <w:lang w:eastAsia="fr-FR"/>
+        </w:rPr>
+        <w:t>readFile</w:t>
+      </w:r>
+      <w:proofErr w:type="spellEnd"/>
+      <w:r>
+        <w:rPr>
+          <w:rFonts w:ascii="Consolas" w:eastAsia="Times New Roman" w:hAnsi="Consolas" w:cs="Times New Roman"/>
+          <w:color w:val="F8F8F2"/>
+          <w:sz w:val="21"/>
+          <w:szCs w:val="21"/>
+          <w:lang w:eastAsia="fr-FR"/>
+        </w:rPr>
+        <w:t>(</w:t>
+      </w:r>
+      <w:r>
+        <w:rPr>
+          <w:rFonts w:ascii="Consolas" w:eastAsia="Times New Roman" w:hAnsi="Consolas" w:cs="Times New Roman"/>
+          <w:color w:val="E6DB74"/>
+          <w:sz w:val="21"/>
+          <w:szCs w:val="21"/>
+          <w:lang w:eastAsia="fr-FR"/>
+        </w:rPr>
+        <w:t>"</w:t>
+      </w:r>
+      <w:proofErr w:type="spellStart"/>
+      <w:r>
+        <w:rPr>
+          <w:rFonts w:ascii="Consolas" w:eastAsia="Times New Roman" w:hAnsi="Consolas" w:cs="Times New Roman"/>
+          <w:color w:val="E6DB74"/>
+          <w:sz w:val="21"/>
+          <w:szCs w:val="21"/>
+          <w:lang w:eastAsia="fr-FR"/>
+        </w:rPr>
+        <w:t>data.json</w:t>
+      </w:r>
+      <w:proofErr w:type="spellEnd"/>
+      <w:r>
+        <w:rPr>
+          <w:rFonts w:ascii="Consolas" w:eastAsia="Times New Roman" w:hAnsi="Consolas" w:cs="Times New Roman"/>
+          <w:color w:val="E6DB74"/>
+          <w:sz w:val="21"/>
+          <w:szCs w:val="21"/>
+          <w:lang w:eastAsia="fr-FR"/>
+        </w:rPr>
+        <w:t>"</w:t>
+      </w:r>
+      <w:r>
+        <w:rPr>
+          <w:rFonts w:ascii="Consolas" w:eastAsia="Times New Roman" w:hAnsi="Consolas" w:cs="Times New Roman"/>
+          <w:color w:val="F8F8F2"/>
+          <w:sz w:val="21"/>
+          <w:szCs w:val="21"/>
+          <w:lang w:eastAsia="fr-FR"/>
+        </w:rPr>
+        <w:t>, (</w:t>
+      </w:r>
+      <w:proofErr w:type="spellStart"/>
+      <w:r>
+        <w:rPr>
+          <w:rFonts w:ascii="Consolas" w:eastAsia="Times New Roman" w:hAnsi="Consolas" w:cs="Times New Roman"/>
+          <w:i/>
+          <w:iCs/>
+          <w:color w:val="FD971F"/>
+          <w:sz w:val="21"/>
+          <w:szCs w:val="21"/>
+          <w:lang w:eastAsia="fr-FR"/>
+        </w:rPr>
+        <w:t>err</w:t>
+      </w:r>
+      <w:proofErr w:type="spellEnd"/>
+      <w:r>
+        <w:rPr>
+          <w:rFonts w:ascii="Consolas" w:eastAsia="Times New Roman" w:hAnsi="Consolas" w:cs="Times New Roman"/>
+          <w:color w:val="F8F8F2"/>
+          <w:sz w:val="21"/>
+          <w:szCs w:val="21"/>
+          <w:lang w:eastAsia="fr-FR"/>
+        </w:rPr>
+        <w:t xml:space="preserve">, </w:t>
+      </w:r>
+      <w:r>
+        <w:rPr>
+          <w:rFonts w:ascii="Consolas" w:eastAsia="Times New Roman" w:hAnsi="Consolas" w:cs="Times New Roman"/>
+          <w:i/>
+          <w:iCs/>
+          <w:color w:val="FD971F"/>
+          <w:sz w:val="21"/>
+          <w:szCs w:val="21"/>
+          <w:lang w:eastAsia="fr-FR"/>
+        </w:rPr>
+        <w:t>data</w:t>
+      </w:r>
+      <w:r>
+        <w:rPr>
+          <w:rFonts w:ascii="Consolas" w:eastAsia="Times New Roman" w:hAnsi="Consolas" w:cs="Times New Roman"/>
+          <w:color w:val="F8F8F2"/>
+          <w:sz w:val="21"/>
+          <w:szCs w:val="21"/>
+          <w:lang w:eastAsia="fr-FR"/>
+        </w:rPr>
+        <w:t xml:space="preserve">) </w:t>
+      </w:r>
+      <w:r>
+        <w:rPr>
+          <w:rFonts w:ascii="Consolas" w:eastAsia="Times New Roman" w:hAnsi="Consolas" w:cs="Times New Roman"/>
+          <w:i/>
+          <w:iCs/>
+          <w:color w:val="66D9EF"/>
+          <w:sz w:val="21"/>
+          <w:szCs w:val="21"/>
+          <w:lang w:eastAsia="fr-FR"/>
+        </w:rPr>
+        <w:t>=&gt;</w:t>
+      </w:r>
+      <w:r>
+        <w:rPr>
+          <w:rFonts w:ascii="Consolas" w:eastAsia="Times New Roman" w:hAnsi="Consolas" w:cs="Times New Roman"/>
+          <w:color w:val="F8F8F2"/>
+          <w:sz w:val="21"/>
+          <w:szCs w:val="21"/>
+          <w:lang w:eastAsia="fr-FR"/>
+        </w:rPr>
+        <w:t>{</w:t>
+      </w:r>
+    </w:p>
+    <w:p>
+      <w:pPr>
+        <w:shd w:val="clear" w:color="auto" w:fill="272822"/>
+        <w:spacing w:after="0" w:line="285" w:lineRule="atLeast"/>
+        <w:rPr>
+          <w:rFonts w:ascii="Consolas" w:eastAsia="Times New Roman" w:hAnsi="Consolas" w:cs="Times New Roman"/>
+          <w:color w:val="F8F8F2"/>
+          <w:sz w:val="21"/>
+          <w:szCs w:val="21"/>
+          <w:lang w:eastAsia="fr-FR"/>
+        </w:rPr>
+      </w:pPr>
+      <w:r>
+        <w:rPr>
+          <w:rFonts w:ascii="Consolas" w:eastAsia="Times New Roman" w:hAnsi="Consolas" w:cs="Times New Roman"/>
+          <w:color w:val="F8F8F2"/>
+          <w:sz w:val="21"/>
+          <w:szCs w:val="21"/>
+          <w:lang w:eastAsia="fr-FR"/>
+        </w:rPr>
+        <w:t xml:space="preserve">        </w:t>
+      </w:r>
+      <w:r>
+        <w:rPr>
+          <w:rFonts w:ascii="Consolas" w:eastAsia="Times New Roman" w:hAnsi="Consolas" w:cs="Times New Roman"/>
+          <w:color w:val="88846F"/>
+          <w:sz w:val="21"/>
+          <w:szCs w:val="21"/>
+          <w:lang w:eastAsia="fr-FR"/>
+        </w:rPr>
+        <w:t>// Si une erreur sur la lecture du fichier</w:t>
+      </w:r>
+    </w:p>
+    <w:p>
+      <w:pPr>
+        <w:shd w:val="clear" w:color="auto" w:fill="272822"/>
+        <w:spacing w:after="0" w:line="285" w:lineRule="atLeast"/>
+        <w:rPr>
+          <w:rFonts w:ascii="Consolas" w:eastAsia="Times New Roman" w:hAnsi="Consolas" w:cs="Times New Roman"/>
+          <w:color w:val="F8F8F2"/>
+          <w:sz w:val="21"/>
+          <w:szCs w:val="21"/>
+          <w:lang w:eastAsia="fr-FR"/>
+        </w:rPr>
+      </w:pPr>
+      <w:r>
+        <w:rPr>
+          <w:rFonts w:ascii="Consolas" w:eastAsia="Times New Roman" w:hAnsi="Consolas" w:cs="Times New Roman"/>
+          <w:color w:val="F8F8F2"/>
+          <w:sz w:val="21"/>
+          <w:szCs w:val="21"/>
+          <w:lang w:eastAsia="fr-FR"/>
+        </w:rPr>
+        <w:t xml:space="preserve">        </w:t>
+      </w:r>
+      <w:r>
+        <w:rPr>
+          <w:rFonts w:ascii="Consolas" w:eastAsia="Times New Roman" w:hAnsi="Consolas" w:cs="Times New Roman"/>
+          <w:color w:val="F92672"/>
+          <w:sz w:val="21"/>
+          <w:szCs w:val="21"/>
+          <w:lang w:eastAsia="fr-FR"/>
+        </w:rPr>
+        <w:t>if</w:t>
+      </w:r>
+      <w:r>
+        <w:rPr>
+          <w:rFonts w:ascii="Consolas" w:eastAsia="Times New Roman" w:hAnsi="Consolas" w:cs="Times New Roman"/>
+          <w:color w:val="F8F8F2"/>
+          <w:sz w:val="21"/>
+          <w:szCs w:val="21"/>
+          <w:lang w:eastAsia="fr-FR"/>
+        </w:rPr>
+        <w:t xml:space="preserve"> (</w:t>
+      </w:r>
+      <w:proofErr w:type="spellStart"/>
+      <w:r>
+        <w:rPr>
+          <w:rFonts w:ascii="Consolas" w:eastAsia="Times New Roman" w:hAnsi="Consolas" w:cs="Times New Roman"/>
+          <w:i/>
+          <w:iCs/>
+          <w:color w:val="FD971F"/>
+          <w:sz w:val="21"/>
+          <w:szCs w:val="21"/>
+          <w:lang w:eastAsia="fr-FR"/>
+        </w:rPr>
+        <w:t>err</w:t>
+      </w:r>
+      <w:proofErr w:type="spellEnd"/>
+      <w:r>
+        <w:rPr>
+          <w:rFonts w:ascii="Consolas" w:eastAsia="Times New Roman" w:hAnsi="Consolas" w:cs="Times New Roman"/>
+          <w:color w:val="F8F8F2"/>
+          <w:sz w:val="21"/>
+          <w:szCs w:val="21"/>
+          <w:lang w:eastAsia="fr-FR"/>
+        </w:rPr>
+        <w:t>) {</w:t>
+      </w:r>
+    </w:p>
+    <w:p>
+      <w:pPr>
+        <w:shd w:val="clear" w:color="auto" w:fill="272822"/>
+        <w:spacing w:after="0" w:line="285" w:lineRule="atLeast"/>
+        <w:rPr>
+          <w:rFonts w:ascii="Consolas" w:eastAsia="Times New Roman" w:hAnsi="Consolas" w:cs="Times New Roman"/>
+          <w:color w:val="F8F8F2"/>
+          <w:sz w:val="21"/>
+          <w:szCs w:val="21"/>
+          <w:lang w:eastAsia="fr-FR"/>
+        </w:rPr>
+      </w:pPr>
+      <w:r>
+        <w:rPr>
+          <w:rFonts w:ascii="Consolas" w:eastAsia="Times New Roman" w:hAnsi="Consolas" w:cs="Times New Roman"/>
+          <w:color w:val="F8F8F2"/>
+          <w:sz w:val="21"/>
+          <w:szCs w:val="21"/>
+          <w:lang w:eastAsia="fr-FR"/>
+        </w:rPr>
+        <w:t xml:space="preserve">            </w:t>
+      </w:r>
+      <w:proofErr w:type="spellStart"/>
+      <w:r>
+        <w:rPr>
+          <w:rFonts w:ascii="Consolas" w:eastAsia="Times New Roman" w:hAnsi="Consolas" w:cs="Times New Roman"/>
+          <w:i/>
+          <w:iCs/>
+          <w:color w:val="FD971F"/>
+          <w:sz w:val="21"/>
+          <w:szCs w:val="21"/>
+          <w:lang w:eastAsia="fr-FR"/>
+        </w:rPr>
+        <w:t>response</w:t>
+      </w:r>
+      <w:r>
+        <w:rPr>
+          <w:rFonts w:ascii="Consolas" w:eastAsia="Times New Roman" w:hAnsi="Consolas" w:cs="Times New Roman"/>
+          <w:color w:val="F8F8F2"/>
+          <w:sz w:val="21"/>
+          <w:szCs w:val="21"/>
+          <w:lang w:eastAsia="fr-FR"/>
+        </w:rPr>
+        <w:t>.</w:t>
+      </w:r>
+      <w:r>
+        <w:rPr>
+          <w:rFonts w:ascii="Consolas" w:eastAsia="Times New Roman" w:hAnsi="Consolas" w:cs="Times New Roman"/>
+          <w:color w:val="A6E22E"/>
+          <w:sz w:val="21"/>
+          <w:szCs w:val="21"/>
+          <w:lang w:eastAsia="fr-FR"/>
+        </w:rPr>
+        <w:t>status</w:t>
+      </w:r>
+      <w:proofErr w:type="spellEnd"/>
+      <w:r>
+        <w:rPr>
+          <w:rFonts w:ascii="Consolas" w:eastAsia="Times New Roman" w:hAnsi="Consolas" w:cs="Times New Roman"/>
+          <w:color w:val="F8F8F2"/>
+          <w:sz w:val="21"/>
+          <w:szCs w:val="21"/>
+          <w:lang w:eastAsia="fr-FR"/>
+        </w:rPr>
+        <w:t>(</w:t>
+      </w:r>
+      <w:r>
+        <w:rPr>
+          <w:rFonts w:ascii="Consolas" w:eastAsia="Times New Roman" w:hAnsi="Consolas" w:cs="Times New Roman"/>
+          <w:color w:val="AE81FF"/>
+          <w:sz w:val="21"/>
+          <w:szCs w:val="21"/>
+          <w:lang w:eastAsia="fr-FR"/>
+        </w:rPr>
+        <w:t>500</w:t>
+      </w:r>
+      <w:r>
+        <w:rPr>
+          <w:rFonts w:ascii="Consolas" w:eastAsia="Times New Roman" w:hAnsi="Consolas" w:cs="Times New Roman"/>
+          <w:color w:val="F8F8F2"/>
+          <w:sz w:val="21"/>
+          <w:szCs w:val="21"/>
+          <w:lang w:eastAsia="fr-FR"/>
+        </w:rPr>
+        <w:t>).</w:t>
+      </w:r>
+      <w:proofErr w:type="spellStart"/>
+      <w:r>
+        <w:rPr>
+          <w:rFonts w:ascii="Consolas" w:eastAsia="Times New Roman" w:hAnsi="Consolas" w:cs="Times New Roman"/>
+          <w:color w:val="A6E22E"/>
+          <w:sz w:val="21"/>
+          <w:szCs w:val="21"/>
+          <w:lang w:eastAsia="fr-FR"/>
+        </w:rPr>
+        <w:t>json</w:t>
+      </w:r>
+      <w:proofErr w:type="spellEnd"/>
+      <w:r>
+        <w:rPr>
+          <w:rFonts w:ascii="Consolas" w:eastAsia="Times New Roman" w:hAnsi="Consolas" w:cs="Times New Roman"/>
+          <w:color w:val="F8F8F2"/>
+          <w:sz w:val="21"/>
+          <w:szCs w:val="21"/>
+          <w:lang w:eastAsia="fr-FR"/>
+        </w:rPr>
+        <w:t>({</w:t>
+      </w:r>
+    </w:p>
+    <w:p>
+      <w:pPr>
+        <w:shd w:val="clear" w:color="auto" w:fill="272822"/>
+        <w:spacing w:after="0" w:line="285" w:lineRule="atLeast"/>
+        <w:rPr>
+          <w:rFonts w:ascii="Consolas" w:eastAsia="Times New Roman" w:hAnsi="Consolas" w:cs="Times New Roman"/>
+          <w:color w:val="F8F8F2"/>
+          <w:sz w:val="21"/>
+          <w:szCs w:val="21"/>
+          <w:lang w:eastAsia="fr-FR"/>
+        </w:rPr>
+      </w:pPr>
+      <w:r>
+        <w:rPr>
+          <w:rFonts w:ascii="Consolas" w:eastAsia="Times New Roman" w:hAnsi="Consolas" w:cs="Times New Roman"/>
+          <w:color w:val="F8F8F2"/>
+          <w:sz w:val="21"/>
+          <w:szCs w:val="21"/>
+          <w:lang w:eastAsia="fr-FR"/>
+        </w:rPr>
+        <w:t xml:space="preserve">                message: </w:t>
+      </w:r>
+      <w:r>
+        <w:rPr>
+          <w:rFonts w:ascii="Consolas" w:eastAsia="Times New Roman" w:hAnsi="Consolas" w:cs="Times New Roman"/>
+          <w:color w:val="E6DB74"/>
+          <w:sz w:val="21"/>
+          <w:szCs w:val="21"/>
+          <w:lang w:eastAsia="fr-FR"/>
+        </w:rPr>
+        <w:t>"Erreur lors de la lecture des données"</w:t>
+      </w:r>
+      <w:r>
+        <w:rPr>
+          <w:rFonts w:ascii="Consolas" w:eastAsia="Times New Roman" w:hAnsi="Consolas" w:cs="Times New Roman"/>
+          <w:color w:val="F8F8F2"/>
+          <w:sz w:val="21"/>
+          <w:szCs w:val="21"/>
+          <w:lang w:eastAsia="fr-FR"/>
+        </w:rPr>
+        <w:t>,</w:t>
+      </w:r>
+    </w:p>
+    <w:p>
+      <w:pPr>
+        <w:shd w:val="clear" w:color="auto" w:fill="272822"/>
+        <w:spacing w:after="0" w:line="285" w:lineRule="atLeast"/>
+        <w:rPr>
+          <w:rFonts w:ascii="Consolas" w:eastAsia="Times New Roman" w:hAnsi="Consolas" w:cs="Times New Roman"/>
+          <w:color w:val="F8F8F2"/>
+          <w:sz w:val="21"/>
+          <w:szCs w:val="21"/>
+          <w:lang w:eastAsia="fr-FR"/>
+        </w:rPr>
+      </w:pPr>
+      <w:r>
+        <w:rPr>
+          <w:rFonts w:ascii="Consolas" w:eastAsia="Times New Roman" w:hAnsi="Consolas" w:cs="Times New Roman"/>
+          <w:color w:val="F8F8F2"/>
+          <w:sz w:val="21"/>
+          <w:szCs w:val="21"/>
+          <w:lang w:eastAsia="fr-FR"/>
+        </w:rPr>
+        <w:t>            });</w:t>
+      </w:r>
+    </w:p>
+    <w:p>
+      <w:pPr>
+        <w:shd w:val="clear" w:color="auto" w:fill="272822"/>
+        <w:spacing w:after="0" w:line="285" w:lineRule="atLeast"/>
+        <w:rPr>
+          <w:rFonts w:ascii="Consolas" w:eastAsia="Times New Roman" w:hAnsi="Consolas" w:cs="Times New Roman"/>
+          <w:color w:val="F8F8F2"/>
+          <w:sz w:val="21"/>
+          <w:szCs w:val="21"/>
+          <w:lang w:eastAsia="fr-FR"/>
+        </w:rPr>
+      </w:pPr>
+      <w:r>
+        <w:rPr>
+          <w:rFonts w:ascii="Consolas" w:eastAsia="Times New Roman" w:hAnsi="Consolas" w:cs="Times New Roman"/>
+          <w:color w:val="F8F8F2"/>
+          <w:sz w:val="21"/>
+          <w:szCs w:val="21"/>
+          <w:lang w:eastAsia="fr-FR"/>
+        </w:rPr>
+        <w:t xml:space="preserve">        } </w:t>
+      </w:r>
+      <w:proofErr w:type="spellStart"/>
+      <w:r>
+        <w:rPr>
+          <w:rFonts w:ascii="Consolas" w:eastAsia="Times New Roman" w:hAnsi="Consolas" w:cs="Times New Roman"/>
+          <w:color w:val="F92672"/>
+          <w:sz w:val="21"/>
+          <w:szCs w:val="21"/>
+          <w:lang w:eastAsia="fr-FR"/>
+        </w:rPr>
+        <w:t>else</w:t>
+      </w:r>
+      <w:proofErr w:type="spellEnd"/>
+      <w:r>
+        <w:rPr>
+          <w:rFonts w:ascii="Consolas" w:eastAsia="Times New Roman" w:hAnsi="Consolas" w:cs="Times New Roman"/>
+          <w:color w:val="F8F8F2"/>
+          <w:sz w:val="21"/>
+          <w:szCs w:val="21"/>
+          <w:lang w:eastAsia="fr-FR"/>
+        </w:rPr>
+        <w:t xml:space="preserve"> {</w:t>
+      </w:r>
+    </w:p>
+    <w:p>
+      <w:pPr>
+        <w:shd w:val="clear" w:color="auto" w:fill="272822"/>
+        <w:spacing w:after="0" w:line="285" w:lineRule="atLeast"/>
+        <w:rPr>
+          <w:rFonts w:ascii="Consolas" w:eastAsia="Times New Roman" w:hAnsi="Consolas" w:cs="Times New Roman"/>
+          <w:color w:val="F8F8F2"/>
+          <w:sz w:val="21"/>
+          <w:szCs w:val="21"/>
+          <w:lang w:eastAsia="fr-FR"/>
+        </w:rPr>
+      </w:pPr>
+      <w:r>
+        <w:rPr>
+          <w:rFonts w:ascii="Consolas" w:eastAsia="Times New Roman" w:hAnsi="Consolas" w:cs="Times New Roman"/>
+          <w:color w:val="F8F8F2"/>
+          <w:sz w:val="21"/>
+          <w:szCs w:val="21"/>
+          <w:lang w:eastAsia="fr-FR"/>
+        </w:rPr>
+        <w:t xml:space="preserve">        </w:t>
+      </w:r>
+      <w:r>
+        <w:rPr>
+          <w:rFonts w:ascii="Consolas" w:eastAsia="Times New Roman" w:hAnsi="Consolas" w:cs="Times New Roman"/>
+          <w:color w:val="88846F"/>
+          <w:sz w:val="21"/>
+          <w:szCs w:val="21"/>
+          <w:lang w:eastAsia="fr-FR"/>
+        </w:rPr>
+        <w:t>// Stocker les données existante</w:t>
+      </w:r>
+    </w:p>
+    <w:p>
+      <w:pPr>
+        <w:shd w:val="clear" w:color="auto" w:fill="272822"/>
+        <w:spacing w:after="0" w:line="285" w:lineRule="atLeast"/>
+        <w:rPr>
+          <w:rFonts w:ascii="Consolas" w:eastAsia="Times New Roman" w:hAnsi="Consolas" w:cs="Times New Roman"/>
+          <w:color w:val="F8F8F2"/>
+          <w:sz w:val="21"/>
+          <w:szCs w:val="21"/>
+          <w:lang w:eastAsia="fr-FR"/>
+        </w:rPr>
+      </w:pPr>
+      <w:r>
+        <w:rPr>
+          <w:rFonts w:ascii="Consolas" w:eastAsia="Times New Roman" w:hAnsi="Consolas" w:cs="Times New Roman"/>
+          <w:color w:val="F8F8F2"/>
+          <w:sz w:val="21"/>
+          <w:szCs w:val="21"/>
+          <w:lang w:eastAsia="fr-FR"/>
+        </w:rPr>
+        <w:t xml:space="preserve">            </w:t>
+      </w:r>
+      <w:proofErr w:type="spellStart"/>
+      <w:r>
+        <w:rPr>
+          <w:rFonts w:ascii="Consolas" w:eastAsia="Times New Roman" w:hAnsi="Consolas" w:cs="Times New Roman"/>
+          <w:i/>
+          <w:iCs/>
+          <w:color w:val="66D9EF"/>
+          <w:sz w:val="21"/>
+          <w:szCs w:val="21"/>
+          <w:lang w:eastAsia="fr-FR"/>
+        </w:rPr>
+        <w:t>const</w:t>
+      </w:r>
+      <w:proofErr w:type="spellEnd"/>
+      <w:r>
+        <w:rPr>
+          <w:rFonts w:ascii="Consolas" w:eastAsia="Times New Roman" w:hAnsi="Consolas" w:cs="Times New Roman"/>
+          <w:color w:val="F8F8F2"/>
+          <w:sz w:val="21"/>
+          <w:szCs w:val="21"/>
+          <w:lang w:eastAsia="fr-FR"/>
+        </w:rPr>
+        <w:t xml:space="preserve"> </w:t>
+      </w:r>
+      <w:proofErr w:type="spellStart"/>
+      <w:r>
+        <w:rPr>
+          <w:rFonts w:ascii="Consolas" w:eastAsia="Times New Roman" w:hAnsi="Consolas" w:cs="Times New Roman"/>
+          <w:color w:val="F8F8F2"/>
+          <w:sz w:val="21"/>
+          <w:szCs w:val="21"/>
+          <w:lang w:eastAsia="fr-FR"/>
+        </w:rPr>
+        <w:t>existingData</w:t>
+      </w:r>
+      <w:proofErr w:type="spellEnd"/>
+      <w:r>
+        <w:rPr>
+          <w:rFonts w:ascii="Consolas" w:eastAsia="Times New Roman" w:hAnsi="Consolas" w:cs="Times New Roman"/>
+          <w:color w:val="F8F8F2"/>
+          <w:sz w:val="21"/>
+          <w:szCs w:val="21"/>
+          <w:lang w:eastAsia="fr-FR"/>
+        </w:rPr>
+        <w:t xml:space="preserve"> </w:t>
+      </w:r>
+      <w:r>
+        <w:rPr>
+          <w:rFonts w:ascii="Consolas" w:eastAsia="Times New Roman" w:hAnsi="Consolas" w:cs="Times New Roman"/>
+          <w:color w:val="F92672"/>
+          <w:sz w:val="21"/>
+          <w:szCs w:val="21"/>
+          <w:lang w:eastAsia="fr-FR"/>
+        </w:rPr>
+        <w:t>=</w:t>
+      </w:r>
+      <w:r>
+        <w:rPr>
+          <w:rFonts w:ascii="Consolas" w:eastAsia="Times New Roman" w:hAnsi="Consolas" w:cs="Times New Roman"/>
+          <w:color w:val="F8F8F2"/>
+          <w:sz w:val="21"/>
+          <w:szCs w:val="21"/>
+          <w:lang w:eastAsia="fr-FR"/>
+        </w:rPr>
+        <w:t xml:space="preserve"> </w:t>
+      </w:r>
+      <w:proofErr w:type="spellStart"/>
+      <w:r>
+        <w:rPr>
+          <w:rFonts w:ascii="Consolas" w:eastAsia="Times New Roman" w:hAnsi="Consolas" w:cs="Times New Roman"/>
+          <w:color w:val="F8F8F2"/>
+          <w:sz w:val="21"/>
+          <w:szCs w:val="21"/>
+          <w:lang w:eastAsia="fr-FR"/>
+        </w:rPr>
+        <w:t>JSON.</w:t>
+      </w:r>
+      <w:r>
+        <w:rPr>
+          <w:rFonts w:ascii="Consolas" w:eastAsia="Times New Roman" w:hAnsi="Consolas" w:cs="Times New Roman"/>
+          <w:color w:val="A6E22E"/>
+          <w:sz w:val="21"/>
+          <w:szCs w:val="21"/>
+          <w:lang w:eastAsia="fr-FR"/>
+        </w:rPr>
+        <w:t>parse</w:t>
+      </w:r>
+      <w:proofErr w:type="spellEnd"/>
+      <w:r>
+        <w:rPr>
+          <w:rFonts w:ascii="Consolas" w:eastAsia="Times New Roman" w:hAnsi="Consolas" w:cs="Times New Roman"/>
+          <w:color w:val="F8F8F2"/>
+          <w:sz w:val="21"/>
+          <w:szCs w:val="21"/>
+          <w:lang w:eastAsia="fr-FR"/>
+        </w:rPr>
+        <w:t>(</w:t>
+      </w:r>
+      <w:r>
+        <w:rPr>
+          <w:rFonts w:ascii="Consolas" w:eastAsia="Times New Roman" w:hAnsi="Consolas" w:cs="Times New Roman"/>
+          <w:i/>
+          <w:iCs/>
+          <w:color w:val="FD971F"/>
+          <w:sz w:val="21"/>
+          <w:szCs w:val="21"/>
+          <w:lang w:eastAsia="fr-FR"/>
+        </w:rPr>
+        <w:t>data</w:t>
+      </w:r>
+      <w:r>
+        <w:rPr>
+          <w:rFonts w:ascii="Consolas" w:eastAsia="Times New Roman" w:hAnsi="Consolas" w:cs="Times New Roman"/>
+          <w:color w:val="F8F8F2"/>
+          <w:sz w:val="21"/>
+          <w:szCs w:val="21"/>
+          <w:lang w:eastAsia="fr-FR"/>
+        </w:rPr>
+        <w:t>);</w:t>
+      </w:r>
+    </w:p>
+    <w:p>
+      <w:pPr>
+        <w:shd w:val="clear" w:color="auto" w:fill="272822"/>
+        <w:spacing w:after="0" w:line="285" w:lineRule="atLeast"/>
+        <w:rPr>
+          <w:rFonts w:ascii="Consolas" w:eastAsia="Times New Roman" w:hAnsi="Consolas" w:cs="Times New Roman"/>
+          <w:color w:val="F8F8F2"/>
+          <w:sz w:val="21"/>
+          <w:szCs w:val="21"/>
+          <w:lang w:eastAsia="fr-FR"/>
+        </w:rPr>
+      </w:pPr>
+      <w:r>
+        <w:rPr>
+          <w:rFonts w:ascii="Consolas" w:eastAsia="Times New Roman" w:hAnsi="Consolas" w:cs="Times New Roman"/>
+          <w:color w:val="F8F8F2"/>
+          <w:sz w:val="21"/>
+          <w:szCs w:val="21"/>
+          <w:lang w:eastAsia="fr-FR"/>
+        </w:rPr>
+        <w:t xml:space="preserve">            </w:t>
+      </w:r>
+      <w:r>
+        <w:rPr>
+          <w:rFonts w:ascii="Consolas" w:eastAsia="Times New Roman" w:hAnsi="Consolas" w:cs="Times New Roman"/>
+          <w:color w:val="88846F"/>
+          <w:sz w:val="21"/>
+          <w:szCs w:val="21"/>
+          <w:lang w:eastAsia="fr-FR"/>
+        </w:rPr>
+        <w:t>// rajouter ma donnée</w:t>
+      </w:r>
+    </w:p>
+    <w:p>
+      <w:pPr>
+        <w:shd w:val="clear" w:color="auto" w:fill="272822"/>
+        <w:spacing w:after="0" w:line="285" w:lineRule="atLeast"/>
+        <w:rPr>
+          <w:rFonts w:ascii="Consolas" w:eastAsia="Times New Roman" w:hAnsi="Consolas" w:cs="Times New Roman"/>
+          <w:color w:val="F8F8F2"/>
+          <w:sz w:val="21"/>
+          <w:szCs w:val="21"/>
+          <w:lang w:eastAsia="fr-FR"/>
+        </w:rPr>
+      </w:pPr>
+      <w:r>
+        <w:rPr>
+          <w:rFonts w:ascii="Consolas" w:eastAsia="Times New Roman" w:hAnsi="Consolas" w:cs="Times New Roman"/>
+          <w:color w:val="F8F8F2"/>
+          <w:sz w:val="21"/>
+          <w:szCs w:val="21"/>
+          <w:lang w:eastAsia="fr-FR"/>
+        </w:rPr>
+        <w:t xml:space="preserve">            </w:t>
+      </w:r>
+      <w:proofErr w:type="spellStart"/>
+      <w:r>
+        <w:rPr>
+          <w:rFonts w:ascii="Consolas" w:eastAsia="Times New Roman" w:hAnsi="Consolas" w:cs="Times New Roman"/>
+          <w:color w:val="F8F8F2"/>
+          <w:sz w:val="21"/>
+          <w:szCs w:val="21"/>
+          <w:lang w:eastAsia="fr-FR"/>
+        </w:rPr>
+        <w:t>existingData.data.</w:t>
+      </w:r>
+      <w:r>
+        <w:rPr>
+          <w:rFonts w:ascii="Consolas" w:eastAsia="Times New Roman" w:hAnsi="Consolas" w:cs="Times New Roman"/>
+          <w:color w:val="A6E22E"/>
+          <w:sz w:val="21"/>
+          <w:szCs w:val="21"/>
+          <w:lang w:eastAsia="fr-FR"/>
+        </w:rPr>
+        <w:t>push</w:t>
+      </w:r>
+      <w:proofErr w:type="spellEnd"/>
+      <w:r>
+        <w:rPr>
+          <w:rFonts w:ascii="Consolas" w:eastAsia="Times New Roman" w:hAnsi="Consolas" w:cs="Times New Roman"/>
+          <w:color w:val="F8F8F2"/>
+          <w:sz w:val="21"/>
+          <w:szCs w:val="21"/>
+          <w:lang w:eastAsia="fr-FR"/>
+        </w:rPr>
+        <w:t>(</w:t>
+      </w:r>
+      <w:proofErr w:type="spellStart"/>
+      <w:r>
+        <w:rPr>
+          <w:rFonts w:ascii="Consolas" w:eastAsia="Times New Roman" w:hAnsi="Consolas" w:cs="Times New Roman"/>
+          <w:i/>
+          <w:iCs/>
+          <w:color w:val="FD971F"/>
+          <w:sz w:val="21"/>
+          <w:szCs w:val="21"/>
+          <w:lang w:eastAsia="fr-FR"/>
+        </w:rPr>
+        <w:t>request</w:t>
+      </w:r>
+      <w:r>
+        <w:rPr>
+          <w:rFonts w:ascii="Consolas" w:eastAsia="Times New Roman" w:hAnsi="Consolas" w:cs="Times New Roman"/>
+          <w:color w:val="F8F8F2"/>
+          <w:sz w:val="21"/>
+          <w:szCs w:val="21"/>
+          <w:lang w:eastAsia="fr-FR"/>
+        </w:rPr>
+        <w:t>.body</w:t>
+      </w:r>
+      <w:proofErr w:type="spellEnd"/>
+      <w:r>
+        <w:rPr>
+          <w:rFonts w:ascii="Consolas" w:eastAsia="Times New Roman" w:hAnsi="Consolas" w:cs="Times New Roman"/>
+          <w:color w:val="F8F8F2"/>
+          <w:sz w:val="21"/>
+          <w:szCs w:val="21"/>
+          <w:lang w:eastAsia="fr-FR"/>
+        </w:rPr>
+        <w:t>)</w:t>
+      </w:r>
+    </w:p>
+    <w:p>
+      <w:pPr>
+        <w:shd w:val="clear" w:color="auto" w:fill="272822"/>
+        <w:spacing w:after="0" w:line="285" w:lineRule="atLeast"/>
+        <w:rPr>
+          <w:rFonts w:ascii="Consolas" w:eastAsia="Times New Roman" w:hAnsi="Consolas" w:cs="Times New Roman"/>
+          <w:color w:val="F8F8F2"/>
+          <w:sz w:val="21"/>
+          <w:szCs w:val="21"/>
+          <w:lang w:eastAsia="fr-FR"/>
+        </w:rPr>
+      </w:pPr>
+      <w:r>
+        <w:rPr>
+          <w:rFonts w:ascii="Consolas" w:eastAsia="Times New Roman" w:hAnsi="Consolas" w:cs="Times New Roman"/>
+          <w:color w:val="F8F8F2"/>
+          <w:sz w:val="21"/>
+          <w:szCs w:val="21"/>
+          <w:lang w:eastAsia="fr-FR"/>
+        </w:rPr>
+        <w:t xml:space="preserve">            </w:t>
+      </w:r>
+      <w:r>
+        <w:rPr>
+          <w:rFonts w:ascii="Consolas" w:eastAsia="Times New Roman" w:hAnsi="Consolas" w:cs="Times New Roman"/>
+          <w:color w:val="88846F"/>
+          <w:sz w:val="21"/>
+          <w:szCs w:val="21"/>
+          <w:lang w:eastAsia="fr-FR"/>
+        </w:rPr>
+        <w:t>// Je vais écrire le fichier avec les nouvelles données</w:t>
+      </w:r>
+    </w:p>
+    <w:p>
+      <w:pPr>
+        <w:shd w:val="clear" w:color="auto" w:fill="272822"/>
+        <w:spacing w:after="0" w:line="285" w:lineRule="atLeast"/>
+        <w:rPr>
+          <w:rFonts w:ascii="Consolas" w:eastAsia="Times New Roman" w:hAnsi="Consolas" w:cs="Times New Roman"/>
+          <w:color w:val="F8F8F2"/>
+          <w:sz w:val="21"/>
+          <w:szCs w:val="21"/>
+          <w:lang w:eastAsia="fr-FR"/>
+        </w:rPr>
+      </w:pPr>
+      <w:r>
+        <w:rPr>
+          <w:rFonts w:ascii="Consolas" w:eastAsia="Times New Roman" w:hAnsi="Consolas" w:cs="Times New Roman"/>
+          <w:color w:val="F8F8F2"/>
+          <w:sz w:val="21"/>
+          <w:szCs w:val="21"/>
+          <w:lang w:eastAsia="fr-FR"/>
+        </w:rPr>
+        <w:t xml:space="preserve">            </w:t>
+      </w:r>
+      <w:proofErr w:type="spellStart"/>
+      <w:r>
+        <w:rPr>
+          <w:rFonts w:ascii="Consolas" w:eastAsia="Times New Roman" w:hAnsi="Consolas" w:cs="Times New Roman"/>
+          <w:color w:val="A6E22E"/>
+          <w:sz w:val="21"/>
+          <w:szCs w:val="21"/>
+          <w:u w:val="single"/>
+          <w:lang w:eastAsia="fr-FR"/>
+        </w:rPr>
+        <w:t>fs</w:t>
+      </w:r>
+      <w:r>
+        <w:rPr>
+          <w:rFonts w:ascii="Consolas" w:eastAsia="Times New Roman" w:hAnsi="Consolas" w:cs="Times New Roman"/>
+          <w:color w:val="F8F8F2"/>
+          <w:sz w:val="21"/>
+          <w:szCs w:val="21"/>
+          <w:lang w:eastAsia="fr-FR"/>
+        </w:rPr>
+        <w:t>.</w:t>
+      </w:r>
+      <w:r>
+        <w:rPr>
+          <w:rFonts w:ascii="Consolas" w:eastAsia="Times New Roman" w:hAnsi="Consolas" w:cs="Times New Roman"/>
+          <w:color w:val="A6E22E"/>
+          <w:sz w:val="21"/>
+          <w:szCs w:val="21"/>
+          <w:lang w:eastAsia="fr-FR"/>
+        </w:rPr>
+        <w:t>writeFile</w:t>
+      </w:r>
+      <w:proofErr w:type="spellEnd"/>
+      <w:r>
+        <w:rPr>
+          <w:rFonts w:ascii="Consolas" w:eastAsia="Times New Roman" w:hAnsi="Consolas" w:cs="Times New Roman"/>
+          <w:color w:val="F8F8F2"/>
+          <w:sz w:val="21"/>
+          <w:szCs w:val="21"/>
+          <w:lang w:eastAsia="fr-FR"/>
+        </w:rPr>
+        <w:t>(</w:t>
+      </w:r>
+      <w:r>
+        <w:rPr>
+          <w:rFonts w:ascii="Consolas" w:eastAsia="Times New Roman" w:hAnsi="Consolas" w:cs="Times New Roman"/>
+          <w:color w:val="E6DB74"/>
+          <w:sz w:val="21"/>
+          <w:szCs w:val="21"/>
+          <w:lang w:eastAsia="fr-FR"/>
+        </w:rPr>
+        <w:t>'</w:t>
+      </w:r>
+      <w:proofErr w:type="spellStart"/>
+      <w:r>
+        <w:rPr>
+          <w:rFonts w:ascii="Consolas" w:eastAsia="Times New Roman" w:hAnsi="Consolas" w:cs="Times New Roman"/>
+          <w:color w:val="E6DB74"/>
+          <w:sz w:val="21"/>
+          <w:szCs w:val="21"/>
+          <w:lang w:eastAsia="fr-FR"/>
+        </w:rPr>
+        <w:t>data.json</w:t>
+      </w:r>
+      <w:proofErr w:type="spellEnd"/>
+      <w:r>
+        <w:rPr>
+          <w:rFonts w:ascii="Consolas" w:eastAsia="Times New Roman" w:hAnsi="Consolas" w:cs="Times New Roman"/>
+          <w:color w:val="E6DB74"/>
+          <w:sz w:val="21"/>
+          <w:szCs w:val="21"/>
+          <w:lang w:eastAsia="fr-FR"/>
+        </w:rPr>
+        <w:t>'</w:t>
+      </w:r>
+      <w:r>
+        <w:rPr>
+          <w:rFonts w:ascii="Consolas" w:eastAsia="Times New Roman" w:hAnsi="Consolas" w:cs="Times New Roman"/>
+          <w:color w:val="F8F8F2"/>
+          <w:sz w:val="21"/>
+          <w:szCs w:val="21"/>
+          <w:lang w:eastAsia="fr-FR"/>
+        </w:rPr>
+        <w:t xml:space="preserve">, </w:t>
+      </w:r>
+      <w:proofErr w:type="spellStart"/>
+      <w:r>
+        <w:rPr>
+          <w:rFonts w:ascii="Consolas" w:eastAsia="Times New Roman" w:hAnsi="Consolas" w:cs="Times New Roman"/>
+          <w:color w:val="F8F8F2"/>
+          <w:sz w:val="21"/>
+          <w:szCs w:val="21"/>
+          <w:lang w:eastAsia="fr-FR"/>
+        </w:rPr>
+        <w:t>JSON.</w:t>
+      </w:r>
+      <w:r>
+        <w:rPr>
+          <w:rFonts w:ascii="Consolas" w:eastAsia="Times New Roman" w:hAnsi="Consolas" w:cs="Times New Roman"/>
+          <w:color w:val="A6E22E"/>
+          <w:sz w:val="21"/>
+          <w:szCs w:val="21"/>
+          <w:lang w:eastAsia="fr-FR"/>
+        </w:rPr>
+        <w:t>stringify</w:t>
+      </w:r>
+      <w:proofErr w:type="spellEnd"/>
+      <w:r>
+        <w:rPr>
+          <w:rFonts w:ascii="Consolas" w:eastAsia="Times New Roman" w:hAnsi="Consolas" w:cs="Times New Roman"/>
+          <w:color w:val="F8F8F2"/>
+          <w:sz w:val="21"/>
+          <w:szCs w:val="21"/>
+          <w:lang w:eastAsia="fr-FR"/>
+        </w:rPr>
+        <w:t>(</w:t>
+      </w:r>
+      <w:proofErr w:type="spellStart"/>
+      <w:r>
+        <w:rPr>
+          <w:rFonts w:ascii="Consolas" w:eastAsia="Times New Roman" w:hAnsi="Consolas" w:cs="Times New Roman"/>
+          <w:color w:val="F8F8F2"/>
+          <w:sz w:val="21"/>
+          <w:szCs w:val="21"/>
+          <w:lang w:eastAsia="fr-FR"/>
+        </w:rPr>
+        <w:t>existingData</w:t>
+      </w:r>
+      <w:proofErr w:type="spellEnd"/>
+      <w:r>
+        <w:rPr>
+          <w:rFonts w:ascii="Consolas" w:eastAsia="Times New Roman" w:hAnsi="Consolas" w:cs="Times New Roman"/>
+          <w:color w:val="F8F8F2"/>
+          <w:sz w:val="21"/>
+          <w:szCs w:val="21"/>
+          <w:lang w:eastAsia="fr-FR"/>
+        </w:rPr>
+        <w:t>), (</w:t>
+      </w:r>
+      <w:proofErr w:type="spellStart"/>
+      <w:r>
+        <w:rPr>
+          <w:rFonts w:ascii="Consolas" w:eastAsia="Times New Roman" w:hAnsi="Consolas" w:cs="Times New Roman"/>
+          <w:i/>
+          <w:iCs/>
+          <w:color w:val="FD971F"/>
+          <w:sz w:val="21"/>
+          <w:szCs w:val="21"/>
+          <w:lang w:eastAsia="fr-FR"/>
+        </w:rPr>
+        <w:t>writeErr</w:t>
+      </w:r>
+      <w:proofErr w:type="spellEnd"/>
+      <w:r>
+        <w:rPr>
+          <w:rFonts w:ascii="Consolas" w:eastAsia="Times New Roman" w:hAnsi="Consolas" w:cs="Times New Roman"/>
+          <w:color w:val="F8F8F2"/>
+          <w:sz w:val="21"/>
+          <w:szCs w:val="21"/>
+          <w:lang w:eastAsia="fr-FR"/>
+        </w:rPr>
+        <w:t xml:space="preserve">) </w:t>
+      </w:r>
+      <w:r>
+        <w:rPr>
+          <w:rFonts w:ascii="Consolas" w:eastAsia="Times New Roman" w:hAnsi="Consolas" w:cs="Times New Roman"/>
+          <w:i/>
+          <w:iCs/>
+          <w:color w:val="66D9EF"/>
+          <w:sz w:val="21"/>
+          <w:szCs w:val="21"/>
+          <w:lang w:eastAsia="fr-FR"/>
+        </w:rPr>
+        <w:t>=&gt;</w:t>
+      </w:r>
+      <w:r>
+        <w:rPr>
+          <w:rFonts w:ascii="Consolas" w:eastAsia="Times New Roman" w:hAnsi="Consolas" w:cs="Times New Roman"/>
+          <w:color w:val="F8F8F2"/>
+          <w:sz w:val="21"/>
+          <w:szCs w:val="21"/>
+          <w:lang w:eastAsia="fr-FR"/>
+        </w:rPr>
+        <w:t>{</w:t>
+      </w:r>
+    </w:p>
+    <w:p>
+      <w:pPr>
+        <w:shd w:val="clear" w:color="auto" w:fill="272822"/>
+        <w:spacing w:after="0" w:line="285" w:lineRule="atLeast"/>
+        <w:rPr>
+          <w:rFonts w:ascii="Consolas" w:eastAsia="Times New Roman" w:hAnsi="Consolas" w:cs="Times New Roman"/>
+          <w:color w:val="F8F8F2"/>
+          <w:sz w:val="21"/>
+          <w:szCs w:val="21"/>
+          <w:lang w:eastAsia="fr-FR"/>
+        </w:rPr>
+      </w:pPr>
+      <w:r>
+        <w:rPr>
+          <w:rFonts w:ascii="Consolas" w:eastAsia="Times New Roman" w:hAnsi="Consolas" w:cs="Times New Roman"/>
+          <w:color w:val="F8F8F2"/>
+          <w:sz w:val="21"/>
+          <w:szCs w:val="21"/>
+          <w:lang w:eastAsia="fr-FR"/>
+        </w:rPr>
+        <w:t xml:space="preserve">                </w:t>
+      </w:r>
+      <w:r>
+        <w:rPr>
+          <w:rFonts w:ascii="Consolas" w:eastAsia="Times New Roman" w:hAnsi="Consolas" w:cs="Times New Roman"/>
+          <w:color w:val="88846F"/>
+          <w:sz w:val="21"/>
+          <w:szCs w:val="21"/>
+          <w:lang w:eastAsia="fr-FR"/>
+        </w:rPr>
+        <w:t xml:space="preserve">// Si il y a une erreur renvoi l'erreur 500  + message + </w:t>
+      </w:r>
+      <w:proofErr w:type="spellStart"/>
+      <w:r>
+        <w:rPr>
+          <w:rFonts w:ascii="Consolas" w:eastAsia="Times New Roman" w:hAnsi="Consolas" w:cs="Times New Roman"/>
+          <w:color w:val="88846F"/>
+          <w:sz w:val="21"/>
+          <w:szCs w:val="21"/>
+          <w:lang w:eastAsia="fr-FR"/>
+        </w:rPr>
+        <w:t>error</w:t>
+      </w:r>
+      <w:proofErr w:type="spellEnd"/>
+    </w:p>
+    <w:p>
+      <w:pPr>
+        <w:shd w:val="clear" w:color="auto" w:fill="272822"/>
+        <w:spacing w:after="0" w:line="285" w:lineRule="atLeast"/>
+        <w:rPr>
+          <w:rFonts w:ascii="Consolas" w:eastAsia="Times New Roman" w:hAnsi="Consolas" w:cs="Times New Roman"/>
+          <w:color w:val="F8F8F2"/>
+          <w:sz w:val="21"/>
+          <w:szCs w:val="21"/>
+          <w:lang w:eastAsia="fr-FR"/>
+        </w:rPr>
+      </w:pPr>
+      <w:r>
+        <w:rPr>
+          <w:rFonts w:ascii="Consolas" w:eastAsia="Times New Roman" w:hAnsi="Consolas" w:cs="Times New Roman"/>
+          <w:color w:val="F8F8F2"/>
+          <w:sz w:val="21"/>
+          <w:szCs w:val="21"/>
+          <w:lang w:eastAsia="fr-FR"/>
+        </w:rPr>
+        <w:t xml:space="preserve">                </w:t>
+      </w:r>
+      <w:r>
+        <w:rPr>
+          <w:rFonts w:ascii="Consolas" w:eastAsia="Times New Roman" w:hAnsi="Consolas" w:cs="Times New Roman"/>
+          <w:color w:val="F92672"/>
+          <w:sz w:val="21"/>
+          <w:szCs w:val="21"/>
+          <w:lang w:eastAsia="fr-FR"/>
+        </w:rPr>
+        <w:t>if</w:t>
+      </w:r>
+      <w:r>
+        <w:rPr>
+          <w:rFonts w:ascii="Consolas" w:eastAsia="Times New Roman" w:hAnsi="Consolas" w:cs="Times New Roman"/>
+          <w:color w:val="F8F8F2"/>
+          <w:sz w:val="21"/>
+          <w:szCs w:val="21"/>
+          <w:lang w:eastAsia="fr-FR"/>
+        </w:rPr>
+        <w:t xml:space="preserve"> (</w:t>
+      </w:r>
+      <w:proofErr w:type="spellStart"/>
+      <w:r>
+        <w:rPr>
+          <w:rFonts w:ascii="Consolas" w:eastAsia="Times New Roman" w:hAnsi="Consolas" w:cs="Times New Roman"/>
+          <w:i/>
+          <w:iCs/>
+          <w:color w:val="FD971F"/>
+          <w:sz w:val="21"/>
+          <w:szCs w:val="21"/>
+          <w:lang w:eastAsia="fr-FR"/>
+        </w:rPr>
+        <w:t>err</w:t>
+      </w:r>
+      <w:proofErr w:type="spellEnd"/>
+      <w:r>
+        <w:rPr>
+          <w:rFonts w:ascii="Consolas" w:eastAsia="Times New Roman" w:hAnsi="Consolas" w:cs="Times New Roman"/>
+          <w:color w:val="F8F8F2"/>
+          <w:sz w:val="21"/>
+          <w:szCs w:val="21"/>
+          <w:lang w:eastAsia="fr-FR"/>
+        </w:rPr>
+        <w:t>) {</w:t>
+      </w:r>
+    </w:p>
+    <w:p>
+      <w:pPr>
+        <w:shd w:val="clear" w:color="auto" w:fill="272822"/>
+        <w:spacing w:after="0" w:line="285" w:lineRule="atLeast"/>
+        <w:rPr>
+          <w:rFonts w:ascii="Consolas" w:eastAsia="Times New Roman" w:hAnsi="Consolas" w:cs="Times New Roman"/>
+          <w:color w:val="F8F8F2"/>
+          <w:sz w:val="21"/>
+          <w:szCs w:val="21"/>
+          <w:lang w:eastAsia="fr-FR"/>
+        </w:rPr>
+      </w:pPr>
+      <w:r>
+        <w:rPr>
+          <w:rFonts w:ascii="Consolas" w:eastAsia="Times New Roman" w:hAnsi="Consolas" w:cs="Times New Roman"/>
+          <w:color w:val="F8F8F2"/>
+          <w:sz w:val="21"/>
+          <w:szCs w:val="21"/>
+          <w:lang w:eastAsia="fr-FR"/>
+        </w:rPr>
+        <w:t xml:space="preserve">                    </w:t>
+      </w:r>
+      <w:proofErr w:type="spellStart"/>
+      <w:r>
+        <w:rPr>
+          <w:rFonts w:ascii="Consolas" w:eastAsia="Times New Roman" w:hAnsi="Consolas" w:cs="Times New Roman"/>
+          <w:i/>
+          <w:iCs/>
+          <w:color w:val="FD971F"/>
+          <w:sz w:val="21"/>
+          <w:szCs w:val="21"/>
+          <w:lang w:eastAsia="fr-FR"/>
+        </w:rPr>
+        <w:t>response</w:t>
+      </w:r>
+      <w:r>
+        <w:rPr>
+          <w:rFonts w:ascii="Consolas" w:eastAsia="Times New Roman" w:hAnsi="Consolas" w:cs="Times New Roman"/>
+          <w:color w:val="F8F8F2"/>
+          <w:sz w:val="21"/>
+          <w:szCs w:val="21"/>
+          <w:lang w:eastAsia="fr-FR"/>
+        </w:rPr>
+        <w:t>.</w:t>
+      </w:r>
+      <w:r>
+        <w:rPr>
+          <w:rFonts w:ascii="Consolas" w:eastAsia="Times New Roman" w:hAnsi="Consolas" w:cs="Times New Roman"/>
+          <w:color w:val="A6E22E"/>
+          <w:sz w:val="21"/>
+          <w:szCs w:val="21"/>
+          <w:lang w:eastAsia="fr-FR"/>
+        </w:rPr>
+        <w:t>status</w:t>
+      </w:r>
+      <w:proofErr w:type="spellEnd"/>
+      <w:r>
+        <w:rPr>
+          <w:rFonts w:ascii="Consolas" w:eastAsia="Times New Roman" w:hAnsi="Consolas" w:cs="Times New Roman"/>
+          <w:color w:val="F8F8F2"/>
+          <w:sz w:val="21"/>
+          <w:szCs w:val="21"/>
+          <w:lang w:eastAsia="fr-FR"/>
+        </w:rPr>
+        <w:t>(</w:t>
+      </w:r>
+      <w:r>
+        <w:rPr>
+          <w:rFonts w:ascii="Consolas" w:eastAsia="Times New Roman" w:hAnsi="Consolas" w:cs="Times New Roman"/>
+          <w:color w:val="AE81FF"/>
+          <w:sz w:val="21"/>
+          <w:szCs w:val="21"/>
+          <w:lang w:eastAsia="fr-FR"/>
+        </w:rPr>
+        <w:t>500</w:t>
+      </w:r>
+      <w:r>
+        <w:rPr>
+          <w:rFonts w:ascii="Consolas" w:eastAsia="Times New Roman" w:hAnsi="Consolas" w:cs="Times New Roman"/>
+          <w:color w:val="F8F8F2"/>
+          <w:sz w:val="21"/>
+          <w:szCs w:val="21"/>
+          <w:lang w:eastAsia="fr-FR"/>
+        </w:rPr>
+        <w:t>).</w:t>
+      </w:r>
+      <w:proofErr w:type="spellStart"/>
+      <w:r>
+        <w:rPr>
+          <w:rFonts w:ascii="Consolas" w:eastAsia="Times New Roman" w:hAnsi="Consolas" w:cs="Times New Roman"/>
+          <w:color w:val="A6E22E"/>
+          <w:sz w:val="21"/>
+          <w:szCs w:val="21"/>
+          <w:lang w:eastAsia="fr-FR"/>
+        </w:rPr>
+        <w:t>json</w:t>
+      </w:r>
+      <w:proofErr w:type="spellEnd"/>
+      <w:r>
+        <w:rPr>
+          <w:rFonts w:ascii="Consolas" w:eastAsia="Times New Roman" w:hAnsi="Consolas" w:cs="Times New Roman"/>
+          <w:color w:val="F8F8F2"/>
+          <w:sz w:val="21"/>
+          <w:szCs w:val="21"/>
+          <w:lang w:eastAsia="fr-FR"/>
+        </w:rPr>
+        <w:t>({</w:t>
+      </w:r>
+    </w:p>
+    <w:p>
+      <w:pPr>
+        <w:shd w:val="clear" w:color="auto" w:fill="272822"/>
+        <w:spacing w:after="0" w:line="285" w:lineRule="atLeast"/>
+        <w:rPr>
+          <w:rFonts w:ascii="Consolas" w:eastAsia="Times New Roman" w:hAnsi="Consolas" w:cs="Times New Roman"/>
+          <w:color w:val="F8F8F2"/>
+          <w:sz w:val="21"/>
+          <w:szCs w:val="21"/>
+          <w:lang w:eastAsia="fr-FR"/>
+        </w:rPr>
+      </w:pPr>
+      <w:r>
+        <w:rPr>
+          <w:rFonts w:ascii="Consolas" w:eastAsia="Times New Roman" w:hAnsi="Consolas" w:cs="Times New Roman"/>
+          <w:color w:val="F8F8F2"/>
+          <w:sz w:val="21"/>
+          <w:szCs w:val="21"/>
+          <w:lang w:eastAsia="fr-FR"/>
+        </w:rPr>
+        <w:t xml:space="preserve">                        message: </w:t>
+      </w:r>
+      <w:r>
+        <w:rPr>
+          <w:rFonts w:ascii="Consolas" w:eastAsia="Times New Roman" w:hAnsi="Consolas" w:cs="Times New Roman"/>
+          <w:color w:val="E6DB74"/>
+          <w:sz w:val="21"/>
+          <w:szCs w:val="21"/>
+          <w:lang w:eastAsia="fr-FR"/>
+        </w:rPr>
+        <w:t>"Erreur lors de l'</w:t>
+      </w:r>
+      <w:proofErr w:type="spellStart"/>
+      <w:r>
+        <w:rPr>
+          <w:rFonts w:ascii="Consolas" w:eastAsia="Times New Roman" w:hAnsi="Consolas" w:cs="Times New Roman"/>
+          <w:color w:val="E6DB74"/>
+          <w:sz w:val="21"/>
+          <w:szCs w:val="21"/>
+          <w:lang w:eastAsia="fr-FR"/>
+        </w:rPr>
+        <w:t>ecriture</w:t>
+      </w:r>
+      <w:proofErr w:type="spellEnd"/>
+      <w:r>
+        <w:rPr>
+          <w:rFonts w:ascii="Consolas" w:eastAsia="Times New Roman" w:hAnsi="Consolas" w:cs="Times New Roman"/>
+          <w:color w:val="E6DB74"/>
+          <w:sz w:val="21"/>
+          <w:szCs w:val="21"/>
+          <w:lang w:eastAsia="fr-FR"/>
+        </w:rPr>
+        <w:t xml:space="preserve"> des données"</w:t>
+      </w:r>
+      <w:r>
+        <w:rPr>
+          <w:rFonts w:ascii="Consolas" w:eastAsia="Times New Roman" w:hAnsi="Consolas" w:cs="Times New Roman"/>
+          <w:color w:val="F8F8F2"/>
+          <w:sz w:val="21"/>
+          <w:szCs w:val="21"/>
+          <w:lang w:eastAsia="fr-FR"/>
+        </w:rPr>
+        <w:t>,</w:t>
+      </w:r>
+    </w:p>
+    <w:p>
+      <w:pPr>
+        <w:shd w:val="clear" w:color="auto" w:fill="272822"/>
+        <w:spacing w:after="0" w:line="285" w:lineRule="atLeast"/>
+        <w:rPr>
+          <w:rFonts w:ascii="Consolas" w:eastAsia="Times New Roman" w:hAnsi="Consolas" w:cs="Times New Roman"/>
+          <w:color w:val="F8F8F2"/>
+          <w:sz w:val="21"/>
+          <w:szCs w:val="21"/>
+          <w:lang w:eastAsia="fr-FR"/>
+        </w:rPr>
+      </w:pPr>
+      <w:r>
+        <w:rPr>
+          <w:rFonts w:ascii="Consolas" w:eastAsia="Times New Roman" w:hAnsi="Consolas" w:cs="Times New Roman"/>
+          <w:color w:val="F8F8F2"/>
+          <w:sz w:val="21"/>
+          <w:szCs w:val="21"/>
+          <w:lang w:eastAsia="fr-FR"/>
+        </w:rPr>
+        <w:t>                    });</w:t>
+      </w:r>
+    </w:p>
+    <w:p>
+      <w:pPr>
+        <w:shd w:val="clear" w:color="auto" w:fill="272822"/>
+        <w:spacing w:after="0" w:line="285" w:lineRule="atLeast"/>
+        <w:rPr>
+          <w:rFonts w:ascii="Consolas" w:eastAsia="Times New Roman" w:hAnsi="Consolas" w:cs="Times New Roman"/>
+          <w:color w:val="F8F8F2"/>
+          <w:sz w:val="21"/>
+          <w:szCs w:val="21"/>
+          <w:lang w:eastAsia="fr-FR"/>
+        </w:rPr>
+      </w:pPr>
+      <w:r>
+        <w:rPr>
+          <w:rFonts w:ascii="Consolas" w:eastAsia="Times New Roman" w:hAnsi="Consolas" w:cs="Times New Roman"/>
+          <w:color w:val="F8F8F2"/>
+          <w:sz w:val="21"/>
+          <w:szCs w:val="21"/>
+          <w:lang w:eastAsia="fr-FR"/>
+        </w:rPr>
+        <w:t xml:space="preserve">                    </w:t>
+      </w:r>
+      <w:r>
+        <w:rPr>
+          <w:rFonts w:ascii="Consolas" w:eastAsia="Times New Roman" w:hAnsi="Consolas" w:cs="Times New Roman"/>
+          <w:color w:val="88846F"/>
+          <w:sz w:val="21"/>
+          <w:szCs w:val="21"/>
+          <w:lang w:eastAsia="fr-FR"/>
+        </w:rPr>
+        <w:t xml:space="preserve">// renvoie d'une réponse </w:t>
+      </w:r>
+      <w:proofErr w:type="spellStart"/>
+      <w:r>
+        <w:rPr>
+          <w:rFonts w:ascii="Consolas" w:eastAsia="Times New Roman" w:hAnsi="Consolas" w:cs="Times New Roman"/>
+          <w:color w:val="88846F"/>
+          <w:sz w:val="21"/>
+          <w:szCs w:val="21"/>
+          <w:lang w:eastAsia="fr-FR"/>
+        </w:rPr>
+        <w:t>status</w:t>
+      </w:r>
+      <w:proofErr w:type="spellEnd"/>
+      <w:r>
+        <w:rPr>
+          <w:rFonts w:ascii="Consolas" w:eastAsia="Times New Roman" w:hAnsi="Consolas" w:cs="Times New Roman"/>
+          <w:color w:val="88846F"/>
+          <w:sz w:val="21"/>
+          <w:szCs w:val="21"/>
+          <w:lang w:eastAsia="fr-FR"/>
+        </w:rPr>
+        <w:t xml:space="preserve"> 200 + message</w:t>
+      </w:r>
+    </w:p>
+    <w:p>
+      <w:pPr>
+        <w:shd w:val="clear" w:color="auto" w:fill="272822"/>
+        <w:spacing w:after="0" w:line="285" w:lineRule="atLeast"/>
+        <w:rPr>
+          <w:rFonts w:ascii="Consolas" w:eastAsia="Times New Roman" w:hAnsi="Consolas" w:cs="Times New Roman"/>
+          <w:color w:val="F8F8F2"/>
+          <w:sz w:val="21"/>
+          <w:szCs w:val="21"/>
+          <w:lang w:eastAsia="fr-FR"/>
+        </w:rPr>
+      </w:pPr>
+      <w:r>
+        <w:rPr>
+          <w:rFonts w:ascii="Consolas" w:eastAsia="Times New Roman" w:hAnsi="Consolas" w:cs="Times New Roman"/>
+          <w:color w:val="F8F8F2"/>
+          <w:sz w:val="21"/>
+          <w:szCs w:val="21"/>
+          <w:lang w:eastAsia="fr-FR"/>
+        </w:rPr>
+        <w:t xml:space="preserve">                } </w:t>
+      </w:r>
+      <w:proofErr w:type="spellStart"/>
+      <w:r>
+        <w:rPr>
+          <w:rFonts w:ascii="Consolas" w:eastAsia="Times New Roman" w:hAnsi="Consolas" w:cs="Times New Roman"/>
+          <w:color w:val="F92672"/>
+          <w:sz w:val="21"/>
+          <w:szCs w:val="21"/>
+          <w:lang w:eastAsia="fr-FR"/>
+        </w:rPr>
+        <w:t>else</w:t>
+      </w:r>
+      <w:proofErr w:type="spellEnd"/>
+      <w:r>
+        <w:rPr>
+          <w:rFonts w:ascii="Consolas" w:eastAsia="Times New Roman" w:hAnsi="Consolas" w:cs="Times New Roman"/>
+          <w:color w:val="F8F8F2"/>
+          <w:sz w:val="21"/>
+          <w:szCs w:val="21"/>
+          <w:lang w:eastAsia="fr-FR"/>
+        </w:rPr>
+        <w:t xml:space="preserve"> {</w:t>
+      </w:r>
+    </w:p>
+    <w:p>
+      <w:pPr>
+        <w:shd w:val="clear" w:color="auto" w:fill="272822"/>
+        <w:spacing w:after="0" w:line="285" w:lineRule="atLeast"/>
+        <w:rPr>
+          <w:rFonts w:ascii="Consolas" w:eastAsia="Times New Roman" w:hAnsi="Consolas" w:cs="Times New Roman"/>
+          <w:color w:val="F8F8F2"/>
+          <w:sz w:val="21"/>
+          <w:szCs w:val="21"/>
+          <w:lang w:eastAsia="fr-FR"/>
+        </w:rPr>
+      </w:pPr>
+      <w:r>
+        <w:rPr>
+          <w:rFonts w:ascii="Consolas" w:eastAsia="Times New Roman" w:hAnsi="Consolas" w:cs="Times New Roman"/>
+          <w:color w:val="F8F8F2"/>
+          <w:sz w:val="21"/>
+          <w:szCs w:val="21"/>
+          <w:lang w:eastAsia="fr-FR"/>
+        </w:rPr>
+        <w:t xml:space="preserve">                    </w:t>
+      </w:r>
+      <w:proofErr w:type="spellStart"/>
+      <w:r>
+        <w:rPr>
+          <w:rFonts w:ascii="Consolas" w:eastAsia="Times New Roman" w:hAnsi="Consolas" w:cs="Times New Roman"/>
+          <w:i/>
+          <w:iCs/>
+          <w:color w:val="FD971F"/>
+          <w:sz w:val="21"/>
+          <w:szCs w:val="21"/>
+          <w:lang w:eastAsia="fr-FR"/>
+        </w:rPr>
+        <w:t>response</w:t>
+      </w:r>
+      <w:r>
+        <w:rPr>
+          <w:rFonts w:ascii="Consolas" w:eastAsia="Times New Roman" w:hAnsi="Consolas" w:cs="Times New Roman"/>
+          <w:color w:val="F8F8F2"/>
+          <w:sz w:val="21"/>
+          <w:szCs w:val="21"/>
+          <w:lang w:eastAsia="fr-FR"/>
+        </w:rPr>
+        <w:t>.</w:t>
+      </w:r>
+      <w:r>
+        <w:rPr>
+          <w:rFonts w:ascii="Consolas" w:eastAsia="Times New Roman" w:hAnsi="Consolas" w:cs="Times New Roman"/>
+          <w:color w:val="A6E22E"/>
+          <w:sz w:val="21"/>
+          <w:szCs w:val="21"/>
+          <w:lang w:eastAsia="fr-FR"/>
+        </w:rPr>
+        <w:t>status</w:t>
+      </w:r>
+      <w:proofErr w:type="spellEnd"/>
+      <w:r>
+        <w:rPr>
+          <w:rFonts w:ascii="Consolas" w:eastAsia="Times New Roman" w:hAnsi="Consolas" w:cs="Times New Roman"/>
+          <w:color w:val="F8F8F2"/>
+          <w:sz w:val="21"/>
+          <w:szCs w:val="21"/>
+          <w:lang w:eastAsia="fr-FR"/>
+        </w:rPr>
+        <w:t>(</w:t>
+      </w:r>
+      <w:r>
+        <w:rPr>
+          <w:rFonts w:ascii="Consolas" w:eastAsia="Times New Roman" w:hAnsi="Consolas" w:cs="Times New Roman"/>
+          <w:color w:val="AE81FF"/>
+          <w:sz w:val="21"/>
+          <w:szCs w:val="21"/>
+          <w:lang w:eastAsia="fr-FR"/>
+        </w:rPr>
+        <w:t>200</w:t>
+      </w:r>
+      <w:r>
+        <w:rPr>
+          <w:rFonts w:ascii="Consolas" w:eastAsia="Times New Roman" w:hAnsi="Consolas" w:cs="Times New Roman"/>
+          <w:color w:val="F8F8F2"/>
+          <w:sz w:val="21"/>
+          <w:szCs w:val="21"/>
+          <w:lang w:eastAsia="fr-FR"/>
+        </w:rPr>
+        <w:t>).</w:t>
+      </w:r>
+      <w:proofErr w:type="spellStart"/>
+      <w:r>
+        <w:rPr>
+          <w:rFonts w:ascii="Consolas" w:eastAsia="Times New Roman" w:hAnsi="Consolas" w:cs="Times New Roman"/>
+          <w:color w:val="A6E22E"/>
+          <w:sz w:val="21"/>
+          <w:szCs w:val="21"/>
+          <w:lang w:eastAsia="fr-FR"/>
+        </w:rPr>
+        <w:t>json</w:t>
+      </w:r>
+      <w:proofErr w:type="spellEnd"/>
+      <w:r>
+        <w:rPr>
+          <w:rFonts w:ascii="Consolas" w:eastAsia="Times New Roman" w:hAnsi="Consolas" w:cs="Times New Roman"/>
+          <w:color w:val="F8F8F2"/>
+          <w:sz w:val="21"/>
+          <w:szCs w:val="21"/>
+          <w:lang w:eastAsia="fr-FR"/>
+        </w:rPr>
+        <w:t>({</w:t>
+      </w:r>
+    </w:p>
+    <w:p>
+      <w:pPr>
+        <w:shd w:val="clear" w:color="auto" w:fill="272822"/>
+        <w:spacing w:after="0" w:line="285" w:lineRule="atLeast"/>
+        <w:rPr>
+          <w:rFonts w:ascii="Consolas" w:eastAsia="Times New Roman" w:hAnsi="Consolas" w:cs="Times New Roman"/>
+          <w:color w:val="F8F8F2"/>
+          <w:sz w:val="21"/>
+          <w:szCs w:val="21"/>
+          <w:lang w:eastAsia="fr-FR"/>
+        </w:rPr>
+      </w:pPr>
+      <w:r>
+        <w:rPr>
+          <w:rFonts w:ascii="Consolas" w:eastAsia="Times New Roman" w:hAnsi="Consolas" w:cs="Times New Roman"/>
+          <w:color w:val="F8F8F2"/>
+          <w:sz w:val="21"/>
+          <w:szCs w:val="21"/>
+          <w:lang w:eastAsia="fr-FR"/>
+        </w:rPr>
+        <w:t xml:space="preserve">                        message: </w:t>
+      </w:r>
+      <w:r>
+        <w:rPr>
+          <w:rFonts w:ascii="Consolas" w:eastAsia="Times New Roman" w:hAnsi="Consolas" w:cs="Times New Roman"/>
+          <w:color w:val="E6DB74"/>
+          <w:sz w:val="21"/>
+          <w:szCs w:val="21"/>
+          <w:lang w:eastAsia="fr-FR"/>
+        </w:rPr>
+        <w:t xml:space="preserve">"les données ont été ajouter avec </w:t>
+      </w:r>
+      <w:proofErr w:type="spellStart"/>
+      <w:r>
+        <w:rPr>
+          <w:rFonts w:ascii="Consolas" w:eastAsia="Times New Roman" w:hAnsi="Consolas" w:cs="Times New Roman"/>
+          <w:color w:val="E6DB74"/>
+          <w:sz w:val="21"/>
+          <w:szCs w:val="21"/>
+          <w:lang w:eastAsia="fr-FR"/>
+        </w:rPr>
+        <w:t>succés</w:t>
+      </w:r>
+      <w:proofErr w:type="spellEnd"/>
+      <w:r>
+        <w:rPr>
+          <w:rFonts w:ascii="Consolas" w:eastAsia="Times New Roman" w:hAnsi="Consolas" w:cs="Times New Roman"/>
+          <w:color w:val="E6DB74"/>
+          <w:sz w:val="21"/>
+          <w:szCs w:val="21"/>
+          <w:lang w:eastAsia="fr-FR"/>
+        </w:rPr>
+        <w:t>"</w:t>
+      </w:r>
+      <w:r>
+        <w:rPr>
+          <w:rFonts w:ascii="Consolas" w:eastAsia="Times New Roman" w:hAnsi="Consolas" w:cs="Times New Roman"/>
+          <w:color w:val="F8F8F2"/>
+          <w:sz w:val="21"/>
+          <w:szCs w:val="21"/>
+          <w:lang w:eastAsia="fr-FR"/>
+        </w:rPr>
+        <w:t>,</w:t>
+      </w:r>
+    </w:p>
+    <w:p>
+      <w:pPr>
+        <w:shd w:val="clear" w:color="auto" w:fill="272822"/>
+        <w:spacing w:after="0" w:line="285" w:lineRule="atLeast"/>
+        <w:rPr>
+          <w:rFonts w:ascii="Consolas" w:eastAsia="Times New Roman" w:hAnsi="Consolas" w:cs="Times New Roman"/>
+          <w:color w:val="F8F8F2"/>
+          <w:sz w:val="21"/>
+          <w:szCs w:val="21"/>
+          <w:lang w:eastAsia="fr-FR"/>
+        </w:rPr>
+      </w:pPr>
+      <w:r>
+        <w:rPr>
+          <w:rFonts w:ascii="Consolas" w:eastAsia="Times New Roman" w:hAnsi="Consolas" w:cs="Times New Roman"/>
+          <w:color w:val="F8F8F2"/>
+          <w:sz w:val="21"/>
+          <w:szCs w:val="21"/>
+          <w:lang w:eastAsia="fr-FR"/>
+        </w:rPr>
+        <w:t>                    });</w:t>
+      </w:r>
+    </w:p>
+    <w:p>
+      <w:pPr>
+        <w:shd w:val="clear" w:color="auto" w:fill="272822"/>
+        <w:spacing w:after="0" w:line="285" w:lineRule="atLeast"/>
+        <w:rPr>
+          <w:rFonts w:ascii="Consolas" w:eastAsia="Times New Roman" w:hAnsi="Consolas" w:cs="Times New Roman"/>
+          <w:color w:val="F8F8F2"/>
+          <w:sz w:val="21"/>
+          <w:szCs w:val="21"/>
+          <w:lang w:eastAsia="fr-FR"/>
+        </w:rPr>
+      </w:pPr>
+      <w:r>
+        <w:rPr>
+          <w:rFonts w:ascii="Consolas" w:eastAsia="Times New Roman" w:hAnsi="Consolas" w:cs="Times New Roman"/>
+          <w:color w:val="F8F8F2"/>
+          <w:sz w:val="21"/>
+          <w:szCs w:val="21"/>
+          <w:lang w:eastAsia="fr-FR"/>
+        </w:rPr>
+        <w:t>                }</w:t>
+      </w:r>
+    </w:p>
+    <w:p>
+      <w:pPr>
+        <w:shd w:val="clear" w:color="auto" w:fill="272822"/>
+        <w:spacing w:after="0" w:line="285" w:lineRule="atLeast"/>
+        <w:rPr>
+          <w:rFonts w:ascii="Consolas" w:eastAsia="Times New Roman" w:hAnsi="Consolas" w:cs="Times New Roman"/>
+          <w:color w:val="F8F8F2"/>
+          <w:sz w:val="21"/>
+          <w:szCs w:val="21"/>
+          <w:lang w:eastAsia="fr-FR"/>
+        </w:rPr>
+      </w:pPr>
+      <w:r>
+        <w:rPr>
+          <w:rFonts w:ascii="Consolas" w:eastAsia="Times New Roman" w:hAnsi="Consolas" w:cs="Times New Roman"/>
+          <w:color w:val="F8F8F2"/>
+          <w:sz w:val="21"/>
+          <w:szCs w:val="21"/>
+          <w:lang w:eastAsia="fr-FR"/>
+        </w:rPr>
+        <w:t>            });</w:t>
+      </w:r>
+    </w:p>
+    <w:p>
+      <w:pPr>
+        <w:shd w:val="clear" w:color="auto" w:fill="272822"/>
+        <w:spacing w:after="0" w:line="285" w:lineRule="atLeast"/>
+        <w:rPr>
+          <w:rFonts w:ascii="Consolas" w:eastAsia="Times New Roman" w:hAnsi="Consolas" w:cs="Times New Roman"/>
+          <w:color w:val="F8F8F2"/>
+          <w:sz w:val="21"/>
+          <w:szCs w:val="21"/>
+          <w:lang w:eastAsia="fr-FR"/>
+        </w:rPr>
+      </w:pPr>
+      <w:r>
+        <w:rPr>
+          <w:rFonts w:ascii="Consolas" w:eastAsia="Times New Roman" w:hAnsi="Consolas" w:cs="Times New Roman"/>
+          <w:color w:val="F8F8F2"/>
+          <w:sz w:val="21"/>
+          <w:szCs w:val="21"/>
+          <w:lang w:eastAsia="fr-FR"/>
+        </w:rPr>
+        <w:t>        }</w:t>
+      </w:r>
+    </w:p>
+    <w:p>
+      <w:pPr>
+        <w:shd w:val="clear" w:color="auto" w:fill="272822"/>
+        <w:spacing w:after="0" w:line="285" w:lineRule="atLeast"/>
+        <w:rPr>
+          <w:rFonts w:ascii="Consolas" w:eastAsia="Times New Roman" w:hAnsi="Consolas" w:cs="Times New Roman"/>
+          <w:color w:val="F8F8F2"/>
+          <w:sz w:val="21"/>
+          <w:szCs w:val="21"/>
+          <w:lang w:eastAsia="fr-FR"/>
+        </w:rPr>
+      </w:pPr>
+      <w:r>
+        <w:rPr>
+          <w:rFonts w:ascii="Consolas" w:eastAsia="Times New Roman" w:hAnsi="Consolas" w:cs="Times New Roman"/>
+          <w:color w:val="F8F8F2"/>
+          <w:sz w:val="21"/>
+          <w:szCs w:val="21"/>
+          <w:lang w:eastAsia="fr-FR"/>
+        </w:rPr>
+        <w:t>    });</w:t>
+      </w:r>
+    </w:p>
+    <w:p>
+      <w:pPr>
+        <w:shd w:val="clear" w:color="auto" w:fill="272822"/>
+        <w:spacing w:after="0" w:line="285" w:lineRule="atLeast"/>
+        <w:rPr>
+          <w:rFonts w:ascii="Consolas" w:eastAsia="Times New Roman" w:hAnsi="Consolas" w:cs="Times New Roman"/>
+          <w:color w:val="F8F8F2"/>
+          <w:sz w:val="21"/>
+          <w:szCs w:val="21"/>
+          <w:lang w:eastAsia="fr-FR"/>
+        </w:rPr>
+      </w:pPr>
+      <w:r>
+        <w:rPr>
+          <w:rFonts w:ascii="Consolas" w:eastAsia="Times New Roman" w:hAnsi="Consolas" w:cs="Times New Roman"/>
+          <w:color w:val="F8F8F2"/>
+          <w:sz w:val="21"/>
+          <w:szCs w:val="21"/>
+          <w:lang w:eastAsia="fr-FR"/>
+        </w:rPr>
+        <w:t>});</w:t>
+      </w:r>
+    </w:p>
+    <w:p>
+      <w:pPr>
+        <w:shd w:val="clear" w:color="auto" w:fill="272822"/>
+        <w:spacing w:after="0" w:line="285" w:lineRule="atLeast"/>
+        <w:rPr>
+          <w:rFonts w:ascii="Consolas" w:eastAsia="Times New Roman" w:hAnsi="Consolas" w:cs="Times New Roman"/>
+          <w:color w:val="F8F8F2"/>
+          <w:sz w:val="21"/>
+          <w:szCs w:val="21"/>
+          <w:lang w:eastAsia="fr-FR"/>
+        </w:rPr>
+      </w:pPr>
+    </w:p>
+    <w:p/>
+    <w:p/>
     <w:sectPr>
       <w:pgSz w:w="11906" w:h="16838"/>
       <w:pgMar w:top="1417" w:right="1417" w:bottom="1417" w:left="1417" w:header="708" w:footer="708" w:gutter="0"/>

</xml_diff>